<commit_message>
bye bye smac 2015
</commit_message>
<xml_diff>
--- a/Demo san 2.docx
+++ b/Demo san 2.docx
@@ -16,7 +16,339 @@
         <mc:AlternateContent>
           <mc:Choice Requires="wps">
             <w:drawing>
-              <wp:anchor distT="0" distB="0" distL="114300" distR="114300" simplePos="0" relativeHeight="251705344" behindDoc="0" locked="0" layoutInCell="1" allowOverlap="1" wp14:anchorId="3D94C546" wp14:editId="0F60E49A">
+              <wp:anchor distT="0" distB="0" distL="114300" distR="114300" simplePos="0" relativeHeight="251709440" behindDoc="0" locked="0" layoutInCell="1" allowOverlap="1" wp14:anchorId="3447DAF3" wp14:editId="43A77E82">
+                <wp:simplePos x="0" y="0"/>
+                <wp:positionH relativeFrom="column">
+                  <wp:posOffset>7807857</wp:posOffset>
+                </wp:positionH>
+                <wp:positionV relativeFrom="paragraph">
+                  <wp:posOffset>5362501</wp:posOffset>
+                </wp:positionV>
+                <wp:extent cx="861060" cy="1403985"/>
+                <wp:effectExtent l="0" t="0" r="0" b="0"/>
+                <wp:wrapNone/>
+                <wp:docPr id="299" name="Text Box 2"/>
+                <wp:cNvGraphicFramePr>
+                  <a:graphicFrameLocks xmlns:a="http://schemas.openxmlformats.org/drawingml/2006/main"/>
+                </wp:cNvGraphicFramePr>
+                <a:graphic xmlns:a="http://schemas.openxmlformats.org/drawingml/2006/main">
+                  <a:graphicData uri="http://schemas.microsoft.com/office/word/2010/wordprocessingShape">
+                    <wps:wsp>
+                      <wps:cNvSpPr txBox="1">
+                        <a:spLocks noChangeArrowheads="1"/>
+                      </wps:cNvSpPr>
+                      <wps:spPr bwMode="auto">
+                        <a:xfrm>
+                          <a:off x="0" y="0"/>
+                          <a:ext cx="861060" cy="1403985"/>
+                        </a:xfrm>
+                        <a:prstGeom prst="rect">
+                          <a:avLst/>
+                        </a:prstGeom>
+                        <a:noFill/>
+                        <a:ln w="9525">
+                          <a:noFill/>
+                          <a:miter lim="800000"/>
+                          <a:headEnd/>
+                          <a:tailEnd/>
+                        </a:ln>
+                      </wps:spPr>
+                      <wps:txbx>
+                        <w:txbxContent>
+                          <w:p>
+                            <w:r>
+                              <w:t>QUẦY KM</w:t>
+                            </w:r>
+                            <w:r>
+                              <w:t>2</w:t>
+                            </w:r>
+                          </w:p>
+                        </w:txbxContent>
+                      </wps:txbx>
+                      <wps:bodyPr rot="0" vert="horz" wrap="square" lIns="91440" tIns="45720" rIns="91440" bIns="45720" anchor="t" anchorCtr="0">
+                        <a:spAutoFit/>
+                      </wps:bodyPr>
+                    </wps:wsp>
+                  </a:graphicData>
+                </a:graphic>
+                <wp14:sizeRelH relativeFrom="margin">
+                  <wp14:pctWidth>0</wp14:pctWidth>
+                </wp14:sizeRelH>
+                <wp14:sizeRelV relativeFrom="margin">
+                  <wp14:pctHeight>20000</wp14:pctHeight>
+                </wp14:sizeRelV>
+              </wp:anchor>
+            </w:drawing>
+          </mc:Choice>
+          <mc:Fallback>
+            <w:pict>
+              <v:shapetype id="_x0000_t202" coordsize="21600,21600" o:spt="202" path="m,l,21600r21600,l21600,xe">
+                <v:stroke joinstyle="miter"/>
+                <v:path gradientshapeok="t" o:connecttype="rect"/>
+              </v:shapetype>
+              <v:shape id="Text Box 2" o:spid="_x0000_s1026" type="#_x0000_t202" style="position:absolute;margin-left:614.8pt;margin-top:422.25pt;width:67.8pt;height:110.55pt;z-index:251709440;visibility:visible;mso-wrap-style:square;mso-width-percent:0;mso-height-percent:200;mso-wrap-distance-left:9pt;mso-wrap-distance-top:0;mso-wrap-distance-right:9pt;mso-wrap-distance-bottom:0;mso-position-horizontal:absolute;mso-position-horizontal-relative:text;mso-position-vertical:absolute;mso-position-vertical-relative:text;mso-width-percent:0;mso-height-percent:200;mso-width-relative:margin;mso-height-relative:margin;v-text-anchor:top" o:gfxdata="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" filled="f" stroked="f">
+                <v:textbox style="mso-fit-shape-to-text:t">
+                  <w:txbxContent>
+                    <w:p>
+                      <w:r>
+                        <w:t>QUẦY KM</w:t>
+                      </w:r>
+                      <w:r>
+                        <w:t>2</w:t>
+                      </w:r>
+                    </w:p>
+                  </w:txbxContent>
+                </v:textbox>
+              </v:shape>
+            </w:pict>
+          </mc:Fallback>
+        </mc:AlternateContent>
+      </w:r>
+      <w:r>
+        <w:rPr>
+          <w:noProof/>
+          <w:u w:val="single"/>
+        </w:rPr>
+        <mc:AlternateContent>
+          <mc:Choice Requires="wps">
+            <w:drawing>
+              <wp:anchor distT="0" distB="0" distL="114300" distR="114300" simplePos="0" relativeHeight="251703296" behindDoc="0" locked="0" layoutInCell="1" allowOverlap="1" wp14:anchorId="30018114" wp14:editId="44C1B069">
+                <wp:simplePos x="0" y="0"/>
+                <wp:positionH relativeFrom="column">
+                  <wp:posOffset>-616688</wp:posOffset>
+                </wp:positionH>
+                <wp:positionV relativeFrom="paragraph">
+                  <wp:posOffset>-350874</wp:posOffset>
+                </wp:positionV>
+                <wp:extent cx="946150" cy="946297"/>
+                <wp:effectExtent l="0" t="0" r="25400" b="25400"/>
+                <wp:wrapNone/>
+                <wp:docPr id="296" name="Oval 296"/>
+                <wp:cNvGraphicFramePr/>
+                <a:graphic xmlns:a="http://schemas.openxmlformats.org/drawingml/2006/main">
+                  <a:graphicData uri="http://schemas.microsoft.com/office/word/2010/wordprocessingShape">
+                    <wps:wsp>
+                      <wps:cNvSpPr/>
+                      <wps:spPr>
+                        <a:xfrm>
+                          <a:off x="0" y="0"/>
+                          <a:ext cx="946150" cy="946297"/>
+                        </a:xfrm>
+                        <a:prstGeom prst="ellipse">
+                          <a:avLst/>
+                        </a:prstGeom>
+                      </wps:spPr>
+                      <wps:style>
+                        <a:lnRef idx="2">
+                          <a:schemeClr val="accent2">
+                            <a:shade val="50000"/>
+                          </a:schemeClr>
+                        </a:lnRef>
+                        <a:fillRef idx="1">
+                          <a:schemeClr val="accent2"/>
+                        </a:fillRef>
+                        <a:effectRef idx="0">
+                          <a:schemeClr val="accent2"/>
+                        </a:effectRef>
+                        <a:fontRef idx="minor">
+                          <a:schemeClr val="lt1"/>
+                        </a:fontRef>
+                      </wps:style>
+                      <wps:txbx>
+                        <w:txbxContent>
+                          <w:p>
+                            <w:pPr>
+                              <w:spacing w:after="0"/>
+                              <w:jc w:val="center"/>
+                            </w:pPr>
+                            <w:proofErr w:type="spellStart"/>
+                            <w:r>
+                              <w:t>Bánh</w:t>
+                            </w:r>
+                            <w:proofErr w:type="spellEnd"/>
+                            <w:r>
+                              <w:t xml:space="preserve"> </w:t>
+                            </w:r>
+                            <w:proofErr w:type="spellStart"/>
+                            <w:r>
+                              <w:t>mì</w:t>
+                            </w:r>
+                            <w:proofErr w:type="spellEnd"/>
+                            <w:r>
+                              <w:t>,</w:t>
+                            </w:r>
+                          </w:p>
+                          <w:p>
+                            <w:pPr>
+                              <w:spacing w:after="0"/>
+                              <w:jc w:val="center"/>
+                            </w:pPr>
+                            <w:proofErr w:type="spellStart"/>
+                            <w:r>
+                              <w:t>Sữa</w:t>
+                            </w:r>
+                            <w:proofErr w:type="spellEnd"/>
+                          </w:p>
+                        </w:txbxContent>
+                      </wps:txbx>
+                      <wps:bodyPr rot="0" spcFirstLastPara="0" vertOverflow="overflow" horzOverflow="overflow" vert="horz" wrap="square" lIns="91440" tIns="45720" rIns="91440" bIns="45720" numCol="1" spcCol="0" rtlCol="0" fromWordArt="0" anchor="ctr" anchorCtr="0" forceAA="0" compatLnSpc="1">
+                        <a:prstTxWarp prst="textNoShape">
+                          <a:avLst/>
+                        </a:prstTxWarp>
+                        <a:noAutofit/>
+                      </wps:bodyPr>
+                    </wps:wsp>
+                  </a:graphicData>
+                </a:graphic>
+                <wp14:sizeRelH relativeFrom="margin">
+                  <wp14:pctWidth>0</wp14:pctWidth>
+                </wp14:sizeRelH>
+                <wp14:sizeRelV relativeFrom="margin">
+                  <wp14:pctHeight>0</wp14:pctHeight>
+                </wp14:sizeRelV>
+              </wp:anchor>
+            </w:drawing>
+          </mc:Choice>
+          <mc:Fallback>
+            <w:pict>
+              <v:oval id="Oval 296" o:spid="_x0000_s1027" style="position:absolute;margin-left:-48.55pt;margin-top:-27.65pt;width:74.5pt;height:74.5pt;z-index:251703296;visibility:visible;mso-wrap-style:square;mso-width-percent:0;mso-height-percent:0;mso-wrap-distance-left:9pt;mso-wrap-distance-top:0;mso-wrap-distance-right:9pt;mso-wrap-distance-bottom:0;mso-position-horizontal:absolute;mso-position-horizontal-relative:text;mso-position-vertical:absolute;mso-position-vertical-relative:text;mso-width-percent:0;mso-height-percent:0;mso-width-relative:margin;mso-height-relative:margin;v-text-anchor:middle" o:gfxdata="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" fillcolor="#c0504d [3205]" strokecolor="#622423 [1605]" strokeweight="2pt">
+                <v:textbox>
+                  <w:txbxContent>
+                    <w:p>
+                      <w:pPr>
+                        <w:spacing w:after="0"/>
+                        <w:jc w:val="center"/>
+                      </w:pPr>
+                      <w:proofErr w:type="spellStart"/>
+                      <w:r>
+                        <w:t>Bánh</w:t>
+                      </w:r>
+                      <w:proofErr w:type="spellEnd"/>
+                      <w:r>
+                        <w:t xml:space="preserve"> </w:t>
+                      </w:r>
+                      <w:proofErr w:type="spellStart"/>
+                      <w:r>
+                        <w:t>mì</w:t>
+                      </w:r>
+                      <w:proofErr w:type="spellEnd"/>
+                      <w:r>
+                        <w:t>,</w:t>
+                      </w:r>
+                    </w:p>
+                    <w:p>
+                      <w:pPr>
+                        <w:spacing w:after="0"/>
+                        <w:jc w:val="center"/>
+                      </w:pPr>
+                      <w:proofErr w:type="spellStart"/>
+                      <w:r>
+                        <w:t>Sữa</w:t>
+                      </w:r>
+                      <w:proofErr w:type="spellEnd"/>
+                    </w:p>
+                  </w:txbxContent>
+                </v:textbox>
+              </v:oval>
+            </w:pict>
+          </mc:Fallback>
+        </mc:AlternateContent>
+      </w:r>
+      <w:r>
+        <w:rPr>
+          <w:noProof/>
+          <w:u w:val="single"/>
+        </w:rPr>
+        <mc:AlternateContent>
+          <mc:Choice Requires="wps">
+            <w:drawing>
+              <wp:anchor distT="0" distB="0" distL="114300" distR="114300" simplePos="0" relativeHeight="251707392" behindDoc="0" locked="0" layoutInCell="1" allowOverlap="1" wp14:anchorId="5599854F" wp14:editId="7D9C0761">
+                <wp:simplePos x="0" y="0"/>
+                <wp:positionH relativeFrom="column">
+                  <wp:posOffset>-382772</wp:posOffset>
+                </wp:positionH>
+                <wp:positionV relativeFrom="paragraph">
+                  <wp:posOffset>-776177</wp:posOffset>
+                </wp:positionV>
+                <wp:extent cx="861237" cy="1403985"/>
+                <wp:effectExtent l="0" t="0" r="0" b="0"/>
+                <wp:wrapNone/>
+                <wp:docPr id="298" name="Text Box 2"/>
+                <wp:cNvGraphicFramePr>
+                  <a:graphicFrameLocks xmlns:a="http://schemas.openxmlformats.org/drawingml/2006/main"/>
+                </wp:cNvGraphicFramePr>
+                <a:graphic xmlns:a="http://schemas.openxmlformats.org/drawingml/2006/main">
+                  <a:graphicData uri="http://schemas.microsoft.com/office/word/2010/wordprocessingShape">
+                    <wps:wsp>
+                      <wps:cNvSpPr txBox="1">
+                        <a:spLocks noChangeArrowheads="1"/>
+                      </wps:cNvSpPr>
+                      <wps:spPr bwMode="auto">
+                        <a:xfrm>
+                          <a:off x="0" y="0"/>
+                          <a:ext cx="861237" cy="1403985"/>
+                        </a:xfrm>
+                        <a:prstGeom prst="rect">
+                          <a:avLst/>
+                        </a:prstGeom>
+                        <a:noFill/>
+                        <a:ln w="9525">
+                          <a:noFill/>
+                          <a:miter lim="800000"/>
+                          <a:headEnd/>
+                          <a:tailEnd/>
+                        </a:ln>
+                      </wps:spPr>
+                      <wps:txbx>
+                        <w:txbxContent>
+                          <w:p>
+                            <w:r>
+                              <w:t>QUẦY KM1</w:t>
+                            </w:r>
+                          </w:p>
+                        </w:txbxContent>
+                      </wps:txbx>
+                      <wps:bodyPr rot="0" vert="horz" wrap="square" lIns="91440" tIns="45720" rIns="91440" bIns="45720" anchor="t" anchorCtr="0">
+                        <a:spAutoFit/>
+                      </wps:bodyPr>
+                    </wps:wsp>
+                  </a:graphicData>
+                </a:graphic>
+                <wp14:sizeRelH relativeFrom="margin">
+                  <wp14:pctWidth>0</wp14:pctWidth>
+                </wp14:sizeRelH>
+                <wp14:sizeRelV relativeFrom="margin">
+                  <wp14:pctHeight>20000</wp14:pctHeight>
+                </wp14:sizeRelV>
+              </wp:anchor>
+            </w:drawing>
+          </mc:Choice>
+          <mc:Fallback>
+            <w:pict>
+              <v:shape id="_x0000_s1028" type="#_x0000_t202" style="position:absolute;margin-left:-30.15pt;margin-top:-61.1pt;width:67.8pt;height:110.55pt;z-index:251707392;visibility:visible;mso-wrap-style:square;mso-width-percent:0;mso-height-percent:200;mso-wrap-distance-left:9pt;mso-wrap-distance-top:0;mso-wrap-distance-right:9pt;mso-wrap-distance-bottom:0;mso-position-horizontal:absolute;mso-position-horizontal-relative:text;mso-position-vertical:absolute;mso-position-vertical-relative:text;mso-width-percent:0;mso-height-percent:200;mso-width-relative:margin;mso-height-relative:margin;v-text-anchor:top" o:gfxdata="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" filled="f" stroked="f">
+                <v:textbox style="mso-fit-shape-to-text:t">
+                  <w:txbxContent>
+                    <w:p>
+                      <w:r>
+                        <w:t>QUẦY KM1</w:t>
+                      </w:r>
+                    </w:p>
+                  </w:txbxContent>
+                </v:textbox>
+              </v:shape>
+            </w:pict>
+          </mc:Fallback>
+        </mc:AlternateContent>
+      </w:r>
+      <w:r>
+        <w:rPr>
+          <w:noProof/>
+          <w:u w:val="single"/>
+        </w:rPr>
+        <mc:AlternateContent>
+          <mc:Choice Requires="wps">
+            <w:drawing>
+              <wp:anchor distT="0" distB="0" distL="114300" distR="114300" simplePos="0" relativeHeight="251705344" behindDoc="0" locked="0" layoutInCell="1" allowOverlap="1" wp14:anchorId="65D412B7" wp14:editId="13DEE7B3">
                 <wp:simplePos x="0" y="0"/>
                 <wp:positionH relativeFrom="column">
                   <wp:posOffset>7675880</wp:posOffset>
@@ -62,11 +394,41 @@
                         <w:txbxContent>
                           <w:p>
                             <w:pPr>
+                              <w:spacing w:after="0"/>
                               <w:jc w:val="center"/>
                             </w:pPr>
+                            <w:proofErr w:type="spellStart"/>
                             <w:r>
-                              <w:t>QUẦY KM2</w:t>
+                              <w:t>Bánh</w:t>
                             </w:r>
+                            <w:proofErr w:type="spellEnd"/>
+                            <w:r>
+                              <w:t xml:space="preserve"> </w:t>
+                            </w:r>
+                            <w:proofErr w:type="spellStart"/>
+                            <w:r>
+                              <w:t>mì</w:t>
+                            </w:r>
+                            <w:proofErr w:type="spellEnd"/>
+                            <w:r>
+                              <w:t>,</w:t>
+                            </w:r>
+                          </w:p>
+                          <w:p>
+                            <w:pPr>
+                              <w:spacing w:after="0"/>
+                              <w:jc w:val="center"/>
+                            </w:pPr>
+                            <w:proofErr w:type="spellStart"/>
+                            <w:r>
+                              <w:t>Sữa</w:t>
+                            </w:r>
+                            <w:proofErr w:type="spellEnd"/>
+                          </w:p>
+                          <w:p>
+                            <w:pPr>
+                              <w:jc w:val="center"/>
+                            </w:pPr>
                           </w:p>
                         </w:txbxContent>
                       </wps:txbx>
@@ -90,116 +452,46 @@
           </mc:Choice>
           <mc:Fallback>
             <w:pict>
-              <v:oval id="Oval 297" o:spid="_x0000_s1026" style="position:absolute;margin-left:604.4pt;margin-top:339.9pt;width:74.5pt;height:74.5pt;z-index:251705344;visibility:visible;mso-wrap-style:square;mso-width-percent:0;mso-height-percent:0;mso-wrap-distance-left:9pt;mso-wrap-distance-top:0;mso-wrap-distance-right:9pt;mso-wrap-distance-bottom:0;mso-position-horizontal:absolute;mso-position-horizontal-relative:text;mso-position-vertical:absolute;mso-position-vertical-relative:text;mso-width-percent:0;mso-height-percent:0;mso-width-relative:margin;mso-height-relative:margin;v-text-anchor:middle" o:gfxdata="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" fillcolor="#c0504d [3205]" strokecolor="#622423 [1605]" strokeweight="2pt">
+              <v:oval id="Oval 297" o:spid="_x0000_s1029" style="position:absolute;margin-left:604.4pt;margin-top:339.9pt;width:74.5pt;height:74.5pt;z-index:251705344;visibility:visible;mso-wrap-style:square;mso-width-percent:0;mso-height-percent:0;mso-wrap-distance-left:9pt;mso-wrap-distance-top:0;mso-wrap-distance-right:9pt;mso-wrap-distance-bottom:0;mso-position-horizontal:absolute;mso-position-horizontal-relative:text;mso-position-vertical:absolute;mso-position-vertical-relative:text;mso-width-percent:0;mso-height-percent:0;mso-width-relative:margin;mso-height-relative:margin;v-text-anchor:middle" o:gfxdata="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" fillcolor="#c0504d [3205]" strokecolor="#622423 [1605]" strokeweight="2pt">
                 <v:textbox>
                   <w:txbxContent>
                     <w:p>
                       <w:pPr>
+                        <w:spacing w:after="0"/>
                         <w:jc w:val="center"/>
                       </w:pPr>
+                      <w:proofErr w:type="spellStart"/>
                       <w:r>
-                        <w:t>QUẦY KM2</w:t>
+                        <w:t>Bánh</w:t>
+                      </w:r>
+                      <w:proofErr w:type="spellEnd"/>
+                      <w:r>
+                        <w:t xml:space="preserve"> </w:t>
+                      </w:r>
+                      <w:proofErr w:type="spellStart"/>
+                      <w:r>
+                        <w:t>mì</w:t>
+                      </w:r>
+                      <w:proofErr w:type="spellEnd"/>
+                      <w:r>
+                        <w:t>,</w:t>
                       </w:r>
                     </w:p>
-                  </w:txbxContent>
-                </v:textbox>
-              </v:oval>
-            </w:pict>
-          </mc:Fallback>
-        </mc:AlternateContent>
-      </w:r>
-      <w:r>
-        <w:rPr>
-          <w:noProof/>
-          <w:u w:val="single"/>
-        </w:rPr>
-        <mc:AlternateContent>
-          <mc:Choice Requires="wps">
-            <w:drawing>
-              <wp:anchor distT="0" distB="0" distL="114300" distR="114300" simplePos="0" relativeHeight="251703296" behindDoc="0" locked="0" layoutInCell="1" allowOverlap="1" wp14:anchorId="76AF25C4" wp14:editId="3848C9AA">
-                <wp:simplePos x="0" y="0"/>
-                <wp:positionH relativeFrom="column">
-                  <wp:posOffset>-617855</wp:posOffset>
-                </wp:positionH>
-                <wp:positionV relativeFrom="paragraph">
-                  <wp:posOffset>-350520</wp:posOffset>
-                </wp:positionV>
-                <wp:extent cx="946150" cy="946150"/>
-                <wp:effectExtent l="0" t="0" r="25400" b="25400"/>
-                <wp:wrapNone/>
-                <wp:docPr id="296" name="Oval 296"/>
-                <wp:cNvGraphicFramePr/>
-                <a:graphic xmlns:a="http://schemas.openxmlformats.org/drawingml/2006/main">
-                  <a:graphicData uri="http://schemas.microsoft.com/office/word/2010/wordprocessingShape">
-                    <wps:wsp>
-                      <wps:cNvSpPr/>
-                      <wps:spPr>
-                        <a:xfrm>
-                          <a:off x="0" y="0"/>
-                          <a:ext cx="946150" cy="946150"/>
-                        </a:xfrm>
-                        <a:prstGeom prst="ellipse">
-                          <a:avLst/>
-                        </a:prstGeom>
-                      </wps:spPr>
-                      <wps:style>
-                        <a:lnRef idx="2">
-                          <a:schemeClr val="accent2">
-                            <a:shade val="50000"/>
-                          </a:schemeClr>
-                        </a:lnRef>
-                        <a:fillRef idx="1">
-                          <a:schemeClr val="accent2"/>
-                        </a:fillRef>
-                        <a:effectRef idx="0">
-                          <a:schemeClr val="accent2"/>
-                        </a:effectRef>
-                        <a:fontRef idx="minor">
-                          <a:schemeClr val="lt1"/>
-                        </a:fontRef>
-                      </wps:style>
-                      <wps:txbx>
-                        <w:txbxContent>
-                          <w:p>
-                            <w:pPr>
-                              <w:jc w:val="center"/>
-                            </w:pPr>
-                            <w:r>
-                              <w:t>QUẦY KM1</w:t>
-                            </w:r>
-                          </w:p>
-                        </w:txbxContent>
-                      </wps:txbx>
-                      <wps:bodyPr rot="0" spcFirstLastPara="0" vertOverflow="overflow" horzOverflow="overflow" vert="horz" wrap="square" lIns="91440" tIns="45720" rIns="91440" bIns="45720" numCol="1" spcCol="0" rtlCol="0" fromWordArt="0" anchor="ctr" anchorCtr="0" forceAA="0" compatLnSpc="1">
-                        <a:prstTxWarp prst="textNoShape">
-                          <a:avLst/>
-                        </a:prstTxWarp>
-                        <a:noAutofit/>
-                      </wps:bodyPr>
-                    </wps:wsp>
-                  </a:graphicData>
-                </a:graphic>
-                <wp14:sizeRelH relativeFrom="margin">
-                  <wp14:pctWidth>0</wp14:pctWidth>
-                </wp14:sizeRelH>
-                <wp14:sizeRelV relativeFrom="margin">
-                  <wp14:pctHeight>0</wp14:pctHeight>
-                </wp14:sizeRelV>
-              </wp:anchor>
-            </w:drawing>
-          </mc:Choice>
-          <mc:Fallback>
-            <w:pict>
-              <v:oval id="Oval 296" o:spid="_x0000_s1027" style="position:absolute;margin-left:-48.65pt;margin-top:-27.6pt;width:74.5pt;height:74.5pt;z-index:251703296;visibility:visible;mso-wrap-style:square;mso-width-percent:0;mso-height-percent:0;mso-wrap-distance-left:9pt;mso-wrap-distance-top:0;mso-wrap-distance-right:9pt;mso-wrap-distance-bottom:0;mso-position-horizontal:absolute;mso-position-horizontal-relative:text;mso-position-vertical:absolute;mso-position-vertical-relative:text;mso-width-percent:0;mso-height-percent:0;mso-width-relative:margin;mso-height-relative:margin;v-text-anchor:middle" o:gfxdata="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" fillcolor="#c0504d [3205]" strokecolor="#622423 [1605]" strokeweight="2pt">
-                <v:textbox>
-                  <w:txbxContent>
+                    <w:p>
+                      <w:pPr>
+                        <w:spacing w:after="0"/>
+                        <w:jc w:val="center"/>
+                      </w:pPr>
+                      <w:proofErr w:type="spellStart"/>
+                      <w:r>
+                        <w:t>Sữa</w:t>
+                      </w:r>
+                      <w:proofErr w:type="spellEnd"/>
+                    </w:p>
                     <w:p>
                       <w:pPr>
                         <w:jc w:val="center"/>
                       </w:pPr>
-                      <w:r>
-                        <w:t>QUẦY KM1</w:t>
-                      </w:r>
                     </w:p>
                   </w:txbxContent>
                 </v:textbox>
@@ -216,7 +508,7 @@
         <mc:AlternateContent>
           <mc:Choice Requires="wpg">
             <w:drawing>
-              <wp:anchor distT="0" distB="0" distL="114300" distR="114300" simplePos="0" relativeHeight="251668480" behindDoc="0" locked="0" layoutInCell="1" allowOverlap="1" wp14:anchorId="5B6D432A" wp14:editId="09B69C3F">
+              <wp:anchor distT="0" distB="0" distL="114300" distR="114300" simplePos="0" relativeHeight="251668480" behindDoc="0" locked="0" layoutInCell="1" allowOverlap="1" wp14:anchorId="696B831C" wp14:editId="5C91B524">
                 <wp:simplePos x="0" y="0"/>
                 <wp:positionH relativeFrom="column">
                   <wp:posOffset>723014</wp:posOffset>
@@ -313,14 +605,6 @@
                                 </w:rPr>
                                 <w:t xml:space="preserve"> </w:t>
                               </w:r>
-                              <w:proofErr w:type="spellStart"/>
-                              <w:r>
-                                <w:rPr>
-                                  <w:color w:val="FF0000"/>
-                                </w:rPr>
-                                <w:t>uống</w:t>
-                              </w:r>
-                              <w:proofErr w:type="spellEnd"/>
                             </w:p>
                             <w:p>
                               <w:pPr>
@@ -569,8 +853,8 @@
           </mc:Choice>
           <mc:Fallback>
             <w:pict>
-              <v:group id="Group 288" o:spid="_x0000_s1028" style="position:absolute;margin-left:56.95pt;margin-top:-31.8pt;width:312.25pt;height:87.9pt;z-index:251668480;mso-width-relative:margin" coordsize="39659,11164" o:gfxdata="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">
-                <v:rect id="Rectangle 1" o:spid="_x0000_s1029" style="position:absolute;top:4253;width:16161;height:6911;visibility:visible;mso-wrap-style:square;v-text-anchor:middle" o:gfxdata="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" fillcolor="#f79646 [3209]" strokecolor="white [3201]" strokeweight="3pt">
+              <v:group id="Group 288" o:spid="_x0000_s1030" style="position:absolute;margin-left:56.95pt;margin-top:-31.8pt;width:312.25pt;height:87.9pt;z-index:251668480;mso-width-relative:margin" coordsize="39659,11164" o:gfxdata="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">
+                <v:rect id="Rectangle 1" o:spid="_x0000_s1031" style="position:absolute;top:4253;width:16161;height:6911;visibility:visible;mso-wrap-style:square;v-text-anchor:middle" o:gfxdata="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" fillcolor="#f79646 [3209]" strokecolor="white [3201]" strokeweight="3pt">
                   <v:shadow on="t" color="black" opacity="24903f" origin=",.5" offset="0,.55556mm"/>
                   <v:textbox>
                     <w:txbxContent>
@@ -618,14 +902,6 @@
                           </w:rPr>
                           <w:t xml:space="preserve"> </w:t>
                         </w:r>
-                        <w:proofErr w:type="spellStart"/>
-                        <w:r>
-                          <w:rPr>
-                            <w:color w:val="FF0000"/>
-                          </w:rPr>
-                          <w:t>uống</w:t>
-                        </w:r>
-                        <w:proofErr w:type="spellEnd"/>
                       </w:p>
                       <w:p>
                         <w:pPr>
@@ -666,7 +942,7 @@
                     </w:txbxContent>
                   </v:textbox>
                 </v:rect>
-                <v:rect id="Rectangle 2" o:spid="_x0000_s1030" style="position:absolute;left:16799;top:4253;width:16161;height:6911;visibility:visible;mso-wrap-style:square;v-text-anchor:middle" o:gfxdata="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" fillcolor="#f79646 [3209]" strokecolor="white [3201]" strokeweight="3pt">
+                <v:rect id="Rectangle 2" o:spid="_x0000_s1032" style="position:absolute;left:16799;top:4253;width:16161;height:6911;visibility:visible;mso-wrap-style:square;v-text-anchor:middle" o:gfxdata="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" fillcolor="#f79646 [3209]" strokecolor="white [3201]" strokeweight="3pt">
                   <v:shadow on="t" color="black" opacity="24903f" origin=",.5" offset="0,.55556mm"/>
                   <v:textbox>
                     <w:txbxContent>
@@ -764,12 +1040,8 @@
                     <v:h position="bottomRight,#1" yrange="@9,@10"/>
                   </v:handles>
                 </v:shapetype>
-                <v:shape id="Right Brace 5" o:spid="_x0000_s1031" type="#_x0000_t88" style="position:absolute;left:15523;top:-13291;width:2070;height:32934;rotation:-90;visibility:visible;mso-wrap-style:square;v-text-anchor:middle" o:gfxdata="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" adj="113,10749" strokecolor="black [3040]"/>
-                <v:shapetype id="_x0000_t202" coordsize="21600,21600" o:spt="202" path="m,l,21600r21600,l21600,xe">
-                  <v:stroke joinstyle="miter"/>
-                  <v:path gradientshapeok="t" o:connecttype="rect"/>
-                </v:shapetype>
-                <v:shape id="Text Box 2" o:spid="_x0000_s1032" type="#_x0000_t202" style="position:absolute;left:12440;width:27219;height:4253;visibility:visible;mso-wrap-style:square;v-text-anchor:top" o:gfxdata="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" filled="f" stroked="f">
+                <v:shape id="Right Brace 5" o:spid="_x0000_s1033" type="#_x0000_t88" style="position:absolute;left:15523;top:-13291;width:2070;height:32934;rotation:-90;visibility:visible;mso-wrap-style:square;v-text-anchor:middle" o:gfxdata="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" adj="113,10749" strokecolor="black [3040]"/>
+                <v:shape id="_x0000_s1034" type="#_x0000_t202" style="position:absolute;left:12440;width:27219;height:4253;visibility:visible;mso-wrap-style:square;v-text-anchor:top" o:gfxdata="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" filled="f" stroked="f">
                   <v:textbox style="mso-fit-shape-to-text:t">
                     <w:txbxContent>
                       <w:p>
@@ -807,7 +1079,7 @@
         <mc:AlternateContent>
           <mc:Choice Requires="wpg">
             <w:drawing>
-              <wp:anchor distT="0" distB="0" distL="114300" distR="114300" simplePos="0" relativeHeight="251692032" behindDoc="0" locked="0" layoutInCell="1" allowOverlap="1" wp14:anchorId="0286392E" wp14:editId="724C45FE">
+              <wp:anchor distT="0" distB="0" distL="114300" distR="114300" simplePos="0" relativeHeight="251692032" behindDoc="0" locked="0" layoutInCell="1" allowOverlap="1" wp14:anchorId="5CDF1C77" wp14:editId="7653DAC4">
                 <wp:simplePos x="0" y="0"/>
                 <wp:positionH relativeFrom="column">
                   <wp:posOffset>4071620</wp:posOffset>
@@ -921,71 +1193,15 @@
                                 <w:rPr>
                                   <w:color w:val="FF0000"/>
                                 </w:rPr>
-                                <w:t>nhài</w:t>
-                              </w:r>
-                              <w:proofErr w:type="spellEnd"/>
-                              <w:r>
-                                <w:rPr>
-                                  <w:color w:val="FF0000"/>
-                                </w:rPr>
-                                <w:t xml:space="preserve"> </w:t>
-                              </w:r>
-                              <w:r>
-                                <w:rPr>
-                                  <w:color w:val="FFFFFF" w:themeColor="background1"/>
-                                </w:rPr>
-                                <w:t xml:space="preserve">&amp; </w:t>
-                              </w:r>
-                              <w:proofErr w:type="spellStart"/>
-                              <w:r>
-                                <w:rPr>
-                                  <w:color w:val="FFFFFF" w:themeColor="background1"/>
-                                </w:rPr>
-                                <w:t>các</w:t>
-                              </w:r>
-                              <w:proofErr w:type="spellEnd"/>
-                              <w:r>
-                                <w:rPr>
-                                  <w:color w:val="FFFFFF" w:themeColor="background1"/>
-                                </w:rPr>
-                                <w:t xml:space="preserve"> </w:t>
-                              </w:r>
-                              <w:proofErr w:type="spellStart"/>
-                              <w:r>
-                                <w:rPr>
-                                  <w:color w:val="FFFFFF" w:themeColor="background1"/>
-                                </w:rPr>
-                                <w:t>loại</w:t>
-                              </w:r>
-                              <w:proofErr w:type="spellEnd"/>
-                              <w:r>
-                                <w:rPr>
-                                  <w:color w:val="FFFFFF" w:themeColor="background1"/>
-                                </w:rPr>
-                                <w:t xml:space="preserve"> </w:t>
-                              </w:r>
-                              <w:proofErr w:type="spellStart"/>
-                              <w:r>
-                                <w:rPr>
-                                  <w:color w:val="FFFFFF" w:themeColor="background1"/>
-                                </w:rPr>
-                                <w:t>trà</w:t>
-                              </w:r>
-                              <w:proofErr w:type="spellEnd"/>
-                              <w:r>
-                                <w:rPr>
-                                  <w:color w:val="FFFFFF" w:themeColor="background1"/>
-                                </w:rPr>
-                                <w:t xml:space="preserve"> </w:t>
-                              </w:r>
-                              <w:proofErr w:type="spellStart"/>
-                              <w:r>
-                                <w:rPr>
-                                  <w:color w:val="FFFFFF" w:themeColor="background1"/>
-                                </w:rPr>
-                                <w:t>khác</w:t>
-                              </w:r>
-                              <w:proofErr w:type="spellEnd"/>
+                                <w:t>chanh</w:t>
+                              </w:r>
+                              <w:proofErr w:type="spellEnd"/>
+                              <w:r>
+                                <w:rPr>
+                                  <w:color w:val="FF0000"/>
+                                </w:rPr>
+                                <w:t xml:space="preserve"> Ice tea</w:t>
+                              </w:r>
                             </w:p>
                           </w:txbxContent>
                         </wps:txbx>
@@ -1046,12 +1262,28 @@
                                 </w:rPr>
                                 <w:t xml:space="preserve"> </w:t>
                               </w:r>
-                              <w:r>
-                                <w:rPr>
-                                  <w:color w:val="FF0000"/>
-                                </w:rPr>
-                                <w:t>Café</w:t>
-                              </w:r>
+                              <w:proofErr w:type="spellStart"/>
+                              <w:r>
+                                <w:rPr>
+                                  <w:color w:val="FFFFFF" w:themeColor="background1"/>
+                                </w:rPr>
+                                <w:t>Trà</w:t>
+                              </w:r>
+                              <w:proofErr w:type="spellEnd"/>
+                              <w:r>
+                                <w:rPr>
+                                  <w:color w:val="FFFFFF" w:themeColor="background1"/>
+                                </w:rPr>
+                                <w:t xml:space="preserve">, café </w:t>
+                              </w:r>
+                              <w:proofErr w:type="spellStart"/>
+                              <w:r>
+                                <w:rPr>
+                                  <w:color w:val="FFFFFF" w:themeColor="background1"/>
+                                </w:rPr>
+                                <w:t>khác</w:t>
+                              </w:r>
+                              <w:proofErr w:type="spellEnd"/>
                             </w:p>
                             <w:p>
                               <w:pPr>
@@ -1088,7 +1320,7 @@
                                 <w:rPr>
                                   <w:color w:val="FF0000"/>
                                 </w:rPr>
-                                <w:t>nhài</w:t>
+                                <w:t>lài</w:t>
                               </w:r>
                               <w:proofErr w:type="spellEnd"/>
                               <w:r>
@@ -1211,8 +1443,8 @@
           </mc:Choice>
           <mc:Fallback>
             <w:pict>
-              <v:group id="Group 293" o:spid="_x0000_s1033" style="position:absolute;margin-left:320.6pt;margin-top:200.85pt;width:259.7pt;height:110.5pt;z-index:251692032" coordsize="32982,14034" o:gfxdata="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">
-                <v:rect id="Rectangle 20" o:spid="_x0000_s1034" style="position:absolute;width:16160;height:6908;visibility:visible;mso-wrap-style:square;v-text-anchor:middle" o:gfxdata="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" fillcolor="#f79646 [3209]" strokecolor="white [3201]" strokeweight="3pt">
+              <v:group id="Group 293" o:spid="_x0000_s1035" style="position:absolute;margin-left:320.6pt;margin-top:200.85pt;width:259.7pt;height:110.5pt;z-index:251692032" coordsize="32982,14034" o:gfxdata="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">
+                <v:rect id="Rectangle 20" o:spid="_x0000_s1036" style="position:absolute;width:16160;height:6908;visibility:visible;mso-wrap-style:square;v-text-anchor:middle" o:gfxdata="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" fillcolor="#f79646 [3209]" strokecolor="white [3201]" strokeweight="3pt">
                   <v:shadow on="t" color="black" opacity="24903f" origin=",.5" offset="0,.55556mm"/>
                   <v:textbox>
                     <w:txbxContent>
@@ -1277,76 +1509,20 @@
                           <w:rPr>
                             <w:color w:val="FF0000"/>
                           </w:rPr>
-                          <w:t>nhài</w:t>
-                        </w:r>
-                        <w:proofErr w:type="spellEnd"/>
-                        <w:r>
-                          <w:rPr>
-                            <w:color w:val="FF0000"/>
-                          </w:rPr>
-                          <w:t xml:space="preserve"> </w:t>
-                        </w:r>
-                        <w:r>
-                          <w:rPr>
-                            <w:color w:val="FFFFFF" w:themeColor="background1"/>
-                          </w:rPr>
-                          <w:t xml:space="preserve">&amp; </w:t>
-                        </w:r>
-                        <w:proofErr w:type="spellStart"/>
-                        <w:r>
-                          <w:rPr>
-                            <w:color w:val="FFFFFF" w:themeColor="background1"/>
-                          </w:rPr>
-                          <w:t>các</w:t>
-                        </w:r>
-                        <w:proofErr w:type="spellEnd"/>
-                        <w:r>
-                          <w:rPr>
-                            <w:color w:val="FFFFFF" w:themeColor="background1"/>
-                          </w:rPr>
-                          <w:t xml:space="preserve"> </w:t>
-                        </w:r>
-                        <w:proofErr w:type="spellStart"/>
-                        <w:r>
-                          <w:rPr>
-                            <w:color w:val="FFFFFF" w:themeColor="background1"/>
-                          </w:rPr>
-                          <w:t>loại</w:t>
-                        </w:r>
-                        <w:proofErr w:type="spellEnd"/>
-                        <w:r>
-                          <w:rPr>
-                            <w:color w:val="FFFFFF" w:themeColor="background1"/>
-                          </w:rPr>
-                          <w:t xml:space="preserve"> </w:t>
-                        </w:r>
-                        <w:proofErr w:type="spellStart"/>
-                        <w:r>
-                          <w:rPr>
-                            <w:color w:val="FFFFFF" w:themeColor="background1"/>
-                          </w:rPr>
-                          <w:t>trà</w:t>
-                        </w:r>
-                        <w:proofErr w:type="spellEnd"/>
-                        <w:r>
-                          <w:rPr>
-                            <w:color w:val="FFFFFF" w:themeColor="background1"/>
-                          </w:rPr>
-                          <w:t xml:space="preserve"> </w:t>
-                        </w:r>
-                        <w:proofErr w:type="spellStart"/>
-                        <w:r>
-                          <w:rPr>
-                            <w:color w:val="FFFFFF" w:themeColor="background1"/>
-                          </w:rPr>
-                          <w:t>khác</w:t>
-                        </w:r>
-                        <w:proofErr w:type="spellEnd"/>
+                          <w:t>chanh</w:t>
+                        </w:r>
+                        <w:proofErr w:type="spellEnd"/>
+                        <w:r>
+                          <w:rPr>
+                            <w:color w:val="FF0000"/>
+                          </w:rPr>
+                          <w:t xml:space="preserve"> Ice tea</w:t>
+                        </w:r>
                       </w:p>
                     </w:txbxContent>
                   </v:textbox>
                 </v:rect>
-                <v:rect id="Rectangle 21" o:spid="_x0000_s1035" style="position:absolute;left:16693;width:16160;height:6908;visibility:visible;mso-wrap-style:square;v-text-anchor:middle" o:gfxdata="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" fillcolor="#f79646 [3209]" strokecolor="white [3201]" strokeweight="3pt">
+                <v:rect id="Rectangle 21" o:spid="_x0000_s1037" style="position:absolute;left:16693;width:16160;height:6908;visibility:visible;mso-wrap-style:square;v-text-anchor:middle" o:gfxdata="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" fillcolor="#f79646 [3209]" strokecolor="white [3201]" strokeweight="3pt">
                   <v:shadow on="t" color="black" opacity="24903f" origin=",.5" offset="0,.55556mm"/>
                   <v:textbox>
                     <w:txbxContent>
@@ -1372,12 +1548,28 @@
                           </w:rPr>
                           <w:t xml:space="preserve"> </w:t>
                         </w:r>
-                        <w:r>
-                          <w:rPr>
-                            <w:color w:val="FF0000"/>
-                          </w:rPr>
-                          <w:t>Café</w:t>
-                        </w:r>
+                        <w:proofErr w:type="spellStart"/>
+                        <w:r>
+                          <w:rPr>
+                            <w:color w:val="FFFFFF" w:themeColor="background1"/>
+                          </w:rPr>
+                          <w:t>Trà</w:t>
+                        </w:r>
+                        <w:proofErr w:type="spellEnd"/>
+                        <w:r>
+                          <w:rPr>
+                            <w:color w:val="FFFFFF" w:themeColor="background1"/>
+                          </w:rPr>
+                          <w:t xml:space="preserve">, café </w:t>
+                        </w:r>
+                        <w:proofErr w:type="spellStart"/>
+                        <w:r>
+                          <w:rPr>
+                            <w:color w:val="FFFFFF" w:themeColor="background1"/>
+                          </w:rPr>
+                          <w:t>khác</w:t>
+                        </w:r>
+                        <w:proofErr w:type="spellEnd"/>
                       </w:p>
                       <w:p>
                         <w:pPr>
@@ -1414,7 +1606,7 @@
                           <w:rPr>
                             <w:color w:val="FF0000"/>
                           </w:rPr>
-                          <w:t>nhài</w:t>
+                          <w:t>lài</w:t>
                         </w:r>
                         <w:proofErr w:type="spellEnd"/>
                         <w:r>
@@ -1433,8 +1625,8 @@
                     </w:txbxContent>
                   </v:textbox>
                 </v:rect>
-                <v:shape id="Right Brace 22" o:spid="_x0000_s1036" type="#_x0000_t88" style="position:absolute;left:15364;top:-8241;width:2305;height:32931;rotation:90;flip:x;visibility:visible;mso-wrap-style:square;v-text-anchor:middle" o:gfxdata="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" adj="126,10749" strokecolor="black [3040]"/>
-                <v:shape id="Text Box 2" o:spid="_x0000_s1037" type="#_x0000_t202" style="position:absolute;left:12014;top:9781;width:9676;height:4253;visibility:visible;mso-wrap-style:square;v-text-anchor:top" o:gfxdata="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" filled="f" stroked="f">
+                <v:shape id="Right Brace 22" o:spid="_x0000_s1038" type="#_x0000_t88" style="position:absolute;left:15364;top:-8241;width:2305;height:32931;rotation:90;flip:x;visibility:visible;mso-wrap-style:square;v-text-anchor:middle" o:gfxdata="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" adj="126,10749" strokecolor="black [3040]"/>
+                <v:shape id="_x0000_s1039" type="#_x0000_t202" style="position:absolute;left:12014;top:9781;width:9676;height:4253;visibility:visible;mso-wrap-style:square;v-text-anchor:top" o:gfxdata="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" filled="f" stroked="f">
                   <v:textbox style="mso-fit-shape-to-text:t">
                     <w:txbxContent>
                       <w:p>
@@ -1478,7 +1670,7 @@
         <mc:AlternateContent>
           <mc:Choice Requires="wpg">
             <w:drawing>
-              <wp:anchor distT="0" distB="0" distL="114300" distR="114300" simplePos="0" relativeHeight="251681792" behindDoc="0" locked="0" layoutInCell="1" allowOverlap="1" wp14:anchorId="73260886" wp14:editId="1521F923">
+              <wp:anchor distT="0" distB="0" distL="114300" distR="114300" simplePos="0" relativeHeight="251681792" behindDoc="0" locked="0" layoutInCell="1" allowOverlap="1" wp14:anchorId="09FC93BB" wp14:editId="39BC3098">
                 <wp:simplePos x="0" y="0"/>
                 <wp:positionH relativeFrom="column">
                   <wp:posOffset>722630</wp:posOffset>
@@ -2013,7 +2205,7 @@
         <mc:AlternateContent>
           <mc:Choice Requires="wpg">
             <w:drawing>
-              <wp:anchor distT="0" distB="0" distL="114300" distR="114300" simplePos="0" relativeHeight="251686912" behindDoc="0" locked="0" layoutInCell="1" allowOverlap="1" wp14:anchorId="535F8250" wp14:editId="121725A9">
+              <wp:anchor distT="0" distB="0" distL="114300" distR="114300" simplePos="0" relativeHeight="251686912" behindDoc="0" locked="0" layoutInCell="1" allowOverlap="1" wp14:anchorId="03A111E3" wp14:editId="5537DCB3">
                 <wp:simplePos x="0" y="0"/>
                 <wp:positionH relativeFrom="column">
                   <wp:posOffset>4064635</wp:posOffset>
@@ -2228,24 +2420,10 @@
                               </w:r>
                               <w:proofErr w:type="spellStart"/>
                               <w:r>
-                                <w:rPr>
-                                  <w:color w:val="FF0000"/>
-                                </w:rPr>
-                                <w:t>Socola</w:t>
-                              </w:r>
-                              <w:proofErr w:type="spellEnd"/>
-                              <w:r>
-                                <w:rPr>
-                                  <w:color w:val="FF0000"/>
-                                </w:rPr>
-                                <w:t xml:space="preserve"> </w:t>
-                              </w:r>
-                              <w:r>
-                                <w:t xml:space="preserve">&amp; </w:t>
-                              </w:r>
-                              <w:proofErr w:type="spellStart"/>
-                              <w:r>
-                                <w:t>bánh</w:t>
+                                <w:t>B</w:t>
+                              </w:r>
+                              <w:r>
+                                <w:t>ánh</w:t>
                               </w:r>
                               <w:proofErr w:type="spellEnd"/>
                               <w:r>
@@ -2280,23 +2458,24 @@
                               </w:r>
                               <w:proofErr w:type="spellStart"/>
                               <w:r>
+                                <w:rPr>
+                                  <w:color w:val="FF0000"/>
+                                </w:rPr>
                                 <w:t>Bánh</w:t>
                               </w:r>
                               <w:proofErr w:type="spellEnd"/>
                               <w:r>
+                                <w:rPr>
+                                  <w:color w:val="FF0000"/>
+                                </w:rPr>
                                 <w:t xml:space="preserve"> </w:t>
                               </w:r>
                               <w:proofErr w:type="spellStart"/>
                               <w:r>
-                                <w:t>kẹo</w:t>
-                              </w:r>
-                              <w:proofErr w:type="spellEnd"/>
-                              <w:r>
-                                <w:t xml:space="preserve"> </w:t>
-                              </w:r>
-                              <w:proofErr w:type="spellStart"/>
-                              <w:r>
-                                <w:t>khác</w:t>
+                                <w:rPr>
+                                  <w:color w:val="FF0000"/>
+                                </w:rPr>
+                                <w:t>gạo</w:t>
                               </w:r>
                               <w:proofErr w:type="spellEnd"/>
                             </w:p>
@@ -2395,8 +2574,8 @@
           </mc:Choice>
           <mc:Fallback>
             <w:pict>
-              <v:group id="Group 291" o:spid="_x0000_s1043" style="position:absolute;margin-left:320.05pt;margin-top:107.05pt;width:349.65pt;height:87.9pt;z-index:251686912" coordsize="44405,11164" o:gfxdata="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">
-                <v:rect id="Rectangle 16" o:spid="_x0000_s1044" style="position:absolute;left:68;top:4253;width:16161;height:6911;visibility:visible;mso-wrap-style:square;v-text-anchor:middle" o:gfxdata="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" fillcolor="#f79646 [3209]" strokecolor="white [3201]" strokeweight="3pt">
+              <v:group id="Group 291" o:spid="_x0000_s1045" style="position:absolute;margin-left:320.05pt;margin-top:107.05pt;width:349.65pt;height:87.9pt;z-index:251686912" coordsize="44405,11164" o:gfxdata="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">
+                <v:rect id="Rectangle 16" o:spid="_x0000_s1046" style="position:absolute;left:68;top:4253;width:16161;height:6911;visibility:visible;mso-wrap-style:square;v-text-anchor:middle" o:gfxdata="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" fillcolor="#f79646 [3209]" strokecolor="white [3201]" strokeweight="3pt">
                   <v:shadow on="t" color="black" opacity="24903f" origin=",.5" offset="0,.55556mm"/>
                   <v:textbox>
                     <w:txbxContent>
@@ -2513,7 +2692,7 @@
                     </w:txbxContent>
                   </v:textbox>
                 </v:rect>
-                <v:rect id="Rectangle 17" o:spid="_x0000_s1045" style="position:absolute;left:16761;top:4253;width:16161;height:6911;visibility:visible;mso-wrap-style:square;v-text-anchor:middle" o:gfxdata="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" fillcolor="#f79646 [3209]" strokecolor="white [3201]" strokeweight="3pt">
+                <v:rect id="Rectangle 17" o:spid="_x0000_s1047" style="position:absolute;left:16761;top:4253;width:16161;height:6911;visibility:visible;mso-wrap-style:square;v-text-anchor:middle" o:gfxdata="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" fillcolor="#f79646 [3209]" strokecolor="white [3201]" strokeweight="3pt">
                   <v:shadow on="t" color="black" opacity="24903f" origin=",.5" offset="0,.55556mm"/>
                   <v:textbox>
                     <w:txbxContent>
@@ -2532,24 +2711,10 @@
                         </w:r>
                         <w:proofErr w:type="spellStart"/>
                         <w:r>
-                          <w:rPr>
-                            <w:color w:val="FF0000"/>
-                          </w:rPr>
-                          <w:t>Socola</w:t>
-                        </w:r>
-                        <w:proofErr w:type="spellEnd"/>
-                        <w:r>
-                          <w:rPr>
-                            <w:color w:val="FF0000"/>
-                          </w:rPr>
-                          <w:t xml:space="preserve"> </w:t>
-                        </w:r>
-                        <w:r>
-                          <w:t xml:space="preserve">&amp; </w:t>
-                        </w:r>
-                        <w:proofErr w:type="spellStart"/>
-                        <w:r>
-                          <w:t>bánh</w:t>
+                          <w:t>B</w:t>
+                        </w:r>
+                        <w:r>
+                          <w:t>ánh</w:t>
                         </w:r>
                         <w:proofErr w:type="spellEnd"/>
                         <w:r>
@@ -2584,31 +2749,32 @@
                         </w:r>
                         <w:proofErr w:type="spellStart"/>
                         <w:r>
+                          <w:rPr>
+                            <w:color w:val="FF0000"/>
+                          </w:rPr>
                           <w:t>Bánh</w:t>
                         </w:r>
                         <w:proofErr w:type="spellEnd"/>
                         <w:r>
+                          <w:rPr>
+                            <w:color w:val="FF0000"/>
+                          </w:rPr>
                           <w:t xml:space="preserve"> </w:t>
                         </w:r>
                         <w:proofErr w:type="spellStart"/>
                         <w:r>
-                          <w:t>kẹo</w:t>
-                        </w:r>
-                        <w:proofErr w:type="spellEnd"/>
-                        <w:r>
-                          <w:t xml:space="preserve"> </w:t>
-                        </w:r>
-                        <w:proofErr w:type="spellStart"/>
-                        <w:r>
-                          <w:t>khác</w:t>
+                          <w:rPr>
+                            <w:color w:val="FF0000"/>
+                          </w:rPr>
+                          <w:t>gạo</w:t>
                         </w:r>
                         <w:proofErr w:type="spellEnd"/>
                       </w:p>
                     </w:txbxContent>
                   </v:textbox>
                 </v:rect>
-                <v:shape id="Right Brace 18" o:spid="_x0000_s1046" type="#_x0000_t88" style="position:absolute;left:15432;top:-13344;width:2070;height:32934;rotation:-90;visibility:visible;mso-wrap-style:square;v-text-anchor:middle" o:gfxdata="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" adj="113,10749" strokecolor="black [3040]"/>
-                <v:shape id="Text Box 2" o:spid="_x0000_s1047" type="#_x0000_t202" style="position:absolute;left:11445;width:32960;height:4253;visibility:visible;mso-wrap-style:square;v-text-anchor:top" o:gfxdata="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" filled="f" stroked="f">
+                <v:shape id="Right Brace 18" o:spid="_x0000_s1048" type="#_x0000_t88" style="position:absolute;left:15432;top:-13344;width:2070;height:32934;rotation:-90;visibility:visible;mso-wrap-style:square;v-text-anchor:middle" o:gfxdata="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" adj="113,10749" strokecolor="black [3040]"/>
+                <v:shape id="_x0000_s1049" type="#_x0000_t202" style="position:absolute;left:11445;width:32960;height:4253;visibility:visible;mso-wrap-style:square;v-text-anchor:top" o:gfxdata="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" filled="f" stroked="f">
                   <v:textbox style="mso-fit-shape-to-text:t">
                     <w:txbxContent>
                       <w:p>
@@ -2640,7 +2806,7 @@
         <mc:AlternateContent>
           <mc:Choice Requires="wpg">
             <w:drawing>
-              <wp:anchor distT="0" distB="0" distL="114300" distR="114300" simplePos="0" relativeHeight="251676672" behindDoc="0" locked="0" layoutInCell="1" allowOverlap="1" wp14:anchorId="1D0C7BC5" wp14:editId="02F4F0F6">
+              <wp:anchor distT="0" distB="0" distL="114300" distR="114300" simplePos="0" relativeHeight="251676672" behindDoc="0" locked="0" layoutInCell="1" allowOverlap="1" wp14:anchorId="5B1A9172" wp14:editId="254ABB20">
                 <wp:simplePos x="0" y="0"/>
                 <wp:positionH relativeFrom="column">
                   <wp:posOffset>722630</wp:posOffset>
@@ -2704,18 +2870,7 @@
                               </w:r>
                               <w:proofErr w:type="spellEnd"/>
                               <w:r>
-                                <w:t xml:space="preserve"> 2: </w:t>
-                              </w:r>
-                              <w:proofErr w:type="spellStart"/>
-                              <w:r>
-                                <w:rPr>
-                                  <w:color w:val="FF0000"/>
-                                </w:rPr>
-                                <w:t>Ostar</w:t>
-                              </w:r>
-                              <w:proofErr w:type="spellEnd"/>
-                              <w:r>
-                                <w:t xml:space="preserve"> &amp; Snack </w:t>
+                                <w:t xml:space="preserve"> 2: Snack </w:t>
                               </w:r>
                               <w:proofErr w:type="spellStart"/>
                               <w:r>
@@ -2734,11 +2889,14 @@
                               </w:r>
                               <w:proofErr w:type="spellEnd"/>
                               <w:r>
-                                <w:t xml:space="preserve"> 1: Snack </w:t>
-                              </w:r>
-                              <w:proofErr w:type="spellStart"/>
-                              <w:r>
-                                <w:t>khác</w:t>
+                                <w:t xml:space="preserve"> 1: </w:t>
+                              </w:r>
+                              <w:proofErr w:type="spellStart"/>
+                              <w:r>
+                                <w:rPr>
+                                  <w:color w:val="FF0000"/>
+                                </w:rPr>
+                                <w:t>Poca</w:t>
                               </w:r>
                               <w:proofErr w:type="spellEnd"/>
                             </w:p>
@@ -2790,31 +2948,7 @@
                               </w:r>
                               <w:proofErr w:type="spellEnd"/>
                               <w:r>
-                                <w:t xml:space="preserve"> 2: </w:t>
-                              </w:r>
-                              <w:proofErr w:type="spellStart"/>
-                              <w:r>
-                                <w:t>Bimbim</w:t>
-                              </w:r>
-                              <w:proofErr w:type="spellEnd"/>
-                              <w:r>
-                                <w:t xml:space="preserve"> </w:t>
-                              </w:r>
-                              <w:proofErr w:type="spellStart"/>
-                              <w:r>
-                                <w:t>khoai</w:t>
-                              </w:r>
-                              <w:proofErr w:type="spellEnd"/>
-                              <w:r>
-                                <w:t xml:space="preserve"> </w:t>
-                              </w:r>
-                              <w:proofErr w:type="spellStart"/>
-                              <w:r>
-                                <w:t>tây</w:t>
-                              </w:r>
-                              <w:proofErr w:type="spellEnd"/>
-                              <w:r>
-                                <w:t xml:space="preserve"> &amp; Snack </w:t>
+                                <w:t xml:space="preserve"> 2: Snack </w:t>
                               </w:r>
                               <w:proofErr w:type="spellStart"/>
                               <w:r>
@@ -2833,14 +2967,34 @@
                               </w:r>
                               <w:proofErr w:type="spellEnd"/>
                               <w:r>
-                                <w:t xml:space="preserve"> 1: </w:t>
-                              </w:r>
-                              <w:proofErr w:type="spellStart"/>
-                              <w:r>
-                                <w:rPr>
-                                  <w:color w:val="FF0000"/>
-                                </w:rPr>
-                                <w:t>Poca</w:t>
+                                <w:t xml:space="preserve"> 1:</w:t>
+                              </w:r>
+                              <w:r>
+                                <w:rPr>
+                                  <w:color w:val="FF0000"/>
+                                </w:rPr>
+                                <w:t xml:space="preserve"> </w:t>
+                              </w:r>
+                              <w:proofErr w:type="spellStart"/>
+                              <w:r>
+                                <w:rPr>
+                                  <w:color w:val="FF0000"/>
+                                </w:rPr>
+                                <w:t>Bimbim</w:t>
+                              </w:r>
+                              <w:proofErr w:type="spellEnd"/>
+                              <w:r>
+                                <w:rPr>
+                                  <w:color w:val="FF0000"/>
+                                </w:rPr>
+                                <w:t xml:space="preserve"> </w:t>
+                              </w:r>
+                              <w:proofErr w:type="spellStart"/>
+                              <w:r>
+                                <w:rPr>
+                                  <w:color w:val="FF0000"/>
+                                </w:rPr>
+                                <w:t>hành</w:t>
                               </w:r>
                               <w:proofErr w:type="spellEnd"/>
                             </w:p>
@@ -2939,8 +3093,8 @@
           </mc:Choice>
           <mc:Fallback>
             <w:pict>
-              <v:group id="Group 290" o:spid="_x0000_s1048" style="position:absolute;margin-left:56.9pt;margin-top:105.45pt;width:260pt;height:89.55pt;z-index:251676672" coordsize="33025,11376" o:gfxdata="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">
-                <v:rect id="Rectangle 8" o:spid="_x0000_s1049" style="position:absolute;top:4465;width:16161;height:6911;visibility:visible;mso-wrap-style:square;v-text-anchor:middle" o:gfxdata="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" fillcolor="#f79646 [3209]" strokecolor="white [3201]" strokeweight="3pt">
+              <v:group id="Group 290" o:spid="_x0000_s1050" style="position:absolute;margin-left:56.9pt;margin-top:105.45pt;width:260pt;height:89.55pt;z-index:251676672" coordsize="33025,11376" o:gfxdata="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">
+                <v:rect id="Rectangle 8" o:spid="_x0000_s1051" style="position:absolute;top:4465;width:16161;height:6911;visibility:visible;mso-wrap-style:square;v-text-anchor:middle" o:gfxdata="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" fillcolor="#f79646 [3209]" strokecolor="white [3201]" strokeweight="3pt">
                   <v:shadow on="t" color="black" opacity="24903f" origin=",.5" offset="0,.55556mm"/>
                   <v:textbox>
                     <w:txbxContent>
@@ -2955,18 +3109,7 @@
                         </w:r>
                         <w:proofErr w:type="spellEnd"/>
                         <w:r>
-                          <w:t xml:space="preserve"> 2: </w:t>
-                        </w:r>
-                        <w:proofErr w:type="spellStart"/>
-                        <w:r>
-                          <w:rPr>
-                            <w:color w:val="FF0000"/>
-                          </w:rPr>
-                          <w:t>Ostar</w:t>
-                        </w:r>
-                        <w:proofErr w:type="spellEnd"/>
-                        <w:r>
-                          <w:t xml:space="preserve"> &amp; Snack </w:t>
+                          <w:t xml:space="preserve"> 2: Snack </w:t>
                         </w:r>
                         <w:proofErr w:type="spellStart"/>
                         <w:r>
@@ -2985,18 +3128,21 @@
                         </w:r>
                         <w:proofErr w:type="spellEnd"/>
                         <w:r>
-                          <w:t xml:space="preserve"> 1: Snack </w:t>
-                        </w:r>
-                        <w:proofErr w:type="spellStart"/>
-                        <w:r>
-                          <w:t>khác</w:t>
+                          <w:t xml:space="preserve"> 1: </w:t>
+                        </w:r>
+                        <w:proofErr w:type="spellStart"/>
+                        <w:r>
+                          <w:rPr>
+                            <w:color w:val="FF0000"/>
+                          </w:rPr>
+                          <w:t>Poca</w:t>
                         </w:r>
                         <w:proofErr w:type="spellEnd"/>
                       </w:p>
                     </w:txbxContent>
                   </v:textbox>
                 </v:rect>
-                <v:rect id="Rectangle 9" o:spid="_x0000_s1050" style="position:absolute;left:16799;top:4465;width:16161;height:6911;visibility:visible;mso-wrap-style:square;v-text-anchor:middle" o:gfxdata="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" fillcolor="#f79646 [3209]" strokecolor="white [3201]" strokeweight="3pt">
+                <v:rect id="Rectangle 9" o:spid="_x0000_s1052" style="position:absolute;left:16799;top:4465;width:16161;height:6911;visibility:visible;mso-wrap-style:square;v-text-anchor:middle" o:gfxdata="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" fillcolor="#f79646 [3209]" strokecolor="white [3201]" strokeweight="3pt">
                   <v:shadow on="t" color="black" opacity="24903f" origin=",.5" offset="0,.55556mm"/>
                   <v:textbox>
                     <w:txbxContent>
@@ -3011,31 +3157,7 @@
                         </w:r>
                         <w:proofErr w:type="spellEnd"/>
                         <w:r>
-                          <w:t xml:space="preserve"> 2: </w:t>
-                        </w:r>
-                        <w:proofErr w:type="spellStart"/>
-                        <w:r>
-                          <w:t>Bimbim</w:t>
-                        </w:r>
-                        <w:proofErr w:type="spellEnd"/>
-                        <w:r>
-                          <w:t xml:space="preserve"> </w:t>
-                        </w:r>
-                        <w:proofErr w:type="spellStart"/>
-                        <w:r>
-                          <w:t>khoai</w:t>
-                        </w:r>
-                        <w:proofErr w:type="spellEnd"/>
-                        <w:r>
-                          <w:t xml:space="preserve"> </w:t>
-                        </w:r>
-                        <w:proofErr w:type="spellStart"/>
-                        <w:r>
-                          <w:t>tây</w:t>
-                        </w:r>
-                        <w:proofErr w:type="spellEnd"/>
-                        <w:r>
-                          <w:t xml:space="preserve"> &amp; Snack </w:t>
+                          <w:t xml:space="preserve"> 2: Snack </w:t>
                         </w:r>
                         <w:proofErr w:type="spellStart"/>
                         <w:r>
@@ -3054,22 +3176,42 @@
                         </w:r>
                         <w:proofErr w:type="spellEnd"/>
                         <w:r>
-                          <w:t xml:space="preserve"> 1: </w:t>
-                        </w:r>
-                        <w:proofErr w:type="spellStart"/>
-                        <w:r>
-                          <w:rPr>
-                            <w:color w:val="FF0000"/>
-                          </w:rPr>
-                          <w:t>Poca</w:t>
+                          <w:t xml:space="preserve"> 1:</w:t>
+                        </w:r>
+                        <w:r>
+                          <w:rPr>
+                            <w:color w:val="FF0000"/>
+                          </w:rPr>
+                          <w:t xml:space="preserve"> </w:t>
+                        </w:r>
+                        <w:proofErr w:type="spellStart"/>
+                        <w:r>
+                          <w:rPr>
+                            <w:color w:val="FF0000"/>
+                          </w:rPr>
+                          <w:t>Bimbim</w:t>
+                        </w:r>
+                        <w:proofErr w:type="spellEnd"/>
+                        <w:r>
+                          <w:rPr>
+                            <w:color w:val="FF0000"/>
+                          </w:rPr>
+                          <w:t xml:space="preserve"> </w:t>
+                        </w:r>
+                        <w:proofErr w:type="spellStart"/>
+                        <w:r>
+                          <w:rPr>
+                            <w:color w:val="FF0000"/>
+                          </w:rPr>
+                          <w:t>hành</w:t>
                         </w:r>
                         <w:proofErr w:type="spellEnd"/>
                       </w:p>
                     </w:txbxContent>
                   </v:textbox>
                 </v:rect>
-                <v:shape id="Right Brace 10" o:spid="_x0000_s1051" type="#_x0000_t88" style="position:absolute;left:15523;top:-13078;width:2070;height:32934;rotation:-90;visibility:visible;mso-wrap-style:square;v-text-anchor:middle" o:gfxdata="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" adj="113,10749" strokecolor="black [3040]"/>
-                <v:shape id="Text Box 2" o:spid="_x0000_s1052" type="#_x0000_t202" style="position:absolute;left:13609;width:8294;height:4253;visibility:visible;mso-wrap-style:square;v-text-anchor:top" o:gfxdata="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" filled="f" stroked="f">
+                <v:shape id="Right Brace 10" o:spid="_x0000_s1053" type="#_x0000_t88" style="position:absolute;left:15523;top:-13078;width:2070;height:32934;rotation:-90;visibility:visible;mso-wrap-style:square;v-text-anchor:middle" o:gfxdata="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" adj="113,10749" strokecolor="black [3040]"/>
+                <v:shape id="_x0000_s1054" type="#_x0000_t202" style="position:absolute;left:13609;width:8294;height:4253;visibility:visible;mso-wrap-style:square;v-text-anchor:top" o:gfxdata="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" filled="f" stroked="f">
                   <v:textbox style="mso-fit-shape-to-text:t">
                     <w:txbxContent>
                       <w:p>
@@ -3101,7 +3243,7 @@
         <mc:AlternateContent>
           <mc:Choice Requires="wpg">
             <w:drawing>
-              <wp:anchor distT="0" distB="0" distL="114300" distR="114300" simplePos="0" relativeHeight="251702272" behindDoc="0" locked="0" layoutInCell="1" allowOverlap="1" wp14:anchorId="09CCD048" wp14:editId="115F1581">
+              <wp:anchor distT="0" distB="0" distL="114300" distR="114300" simplePos="0" relativeHeight="251702272" behindDoc="0" locked="0" layoutInCell="1" allowOverlap="1" wp14:anchorId="3EF98601" wp14:editId="0596A3DE">
                 <wp:simplePos x="0" y="0"/>
                 <wp:positionH relativeFrom="column">
                   <wp:posOffset>4071620</wp:posOffset>
@@ -3209,19 +3351,9 @@
                               <w:r>
                                 <w:t xml:space="preserve"> 1: </w:t>
                               </w:r>
-                              <w:proofErr w:type="spellStart"/>
-                              <w:r>
-                                <w:t>Hàng</w:t>
-                              </w:r>
-                              <w:proofErr w:type="spellEnd"/>
-                              <w:r>
-                                <w:t xml:space="preserve"> hóa </w:t>
-                              </w:r>
-                              <w:proofErr w:type="spellStart"/>
-                              <w:r>
-                                <w:t>khác</w:t>
-                              </w:r>
-                              <w:proofErr w:type="spellEnd"/>
+                              <w:r>
+                                <w:t>GVS</w:t>
+                              </w:r>
                             </w:p>
                           </w:txbxContent>
                         </wps:txbx>
@@ -3300,52 +3432,21 @@
                               <w:pPr>
                                 <w:spacing w:after="0" w:line="240" w:lineRule="auto"/>
                                 <w:jc w:val="center"/>
+                              </w:pPr>
+                              <w:proofErr w:type="spellStart"/>
+                              <w:r>
+                                <w:t>Tầng</w:t>
+                              </w:r>
+                              <w:proofErr w:type="spellEnd"/>
+                              <w:r>
+                                <w:t xml:space="preserve"> 1: </w:t>
+                              </w:r>
+                              <w:r>
                                 <w:rPr>
                                   <w:color w:val="FFFFFF" w:themeColor="background1"/>
                                 </w:rPr>
-                              </w:pPr>
-                              <w:proofErr w:type="spellStart"/>
-                              <w:r>
-                                <w:t>Tầng</w:t>
-                              </w:r>
-                              <w:proofErr w:type="spellEnd"/>
-                              <w:r>
-                                <w:t xml:space="preserve"> 1: </w:t>
-                              </w:r>
-                              <w:proofErr w:type="spellStart"/>
-                              <w:r>
-                                <w:rPr>
-                                  <w:color w:val="FFFFFF" w:themeColor="background1"/>
-                                </w:rPr>
-                                <w:t>Hàng</w:t>
-                              </w:r>
-                              <w:proofErr w:type="spellEnd"/>
-                              <w:r>
-                                <w:rPr>
-                                  <w:color w:val="FFFFFF" w:themeColor="background1"/>
-                                </w:rPr>
-                                <w:t xml:space="preserve"> hóa </w:t>
-                              </w:r>
-                              <w:proofErr w:type="spellStart"/>
-                              <w:r>
-                                <w:rPr>
-                                  <w:color w:val="FFFFFF" w:themeColor="background1"/>
-                                </w:rPr>
-                                <w:t>khác</w:t>
-                              </w:r>
-                              <w:proofErr w:type="spellEnd"/>
-                              <w:r>
-                                <w:rPr>
-                                  <w:color w:val="FFFFFF" w:themeColor="background1"/>
-                                </w:rPr>
-                                <w:t xml:space="preserve"> </w:t>
-                              </w:r>
-                            </w:p>
-                            <w:p>
-                              <w:pPr>
-                                <w:spacing w:after="0" w:line="240" w:lineRule="auto"/>
-                                <w:jc w:val="center"/>
-                              </w:pPr>
+                                <w:t>GVS</w:t>
+                              </w:r>
                             </w:p>
                           </w:txbxContent>
                         </wps:txbx>
@@ -3442,8 +3543,8 @@
           </mc:Choice>
           <mc:Fallback>
             <w:pict>
-              <v:group id="Group 295" o:spid="_x0000_s1053" style="position:absolute;margin-left:320.6pt;margin-top:339.85pt;width:259.7pt;height:108pt;z-index:251702272" coordsize="32982,13716" o:gfxdata="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">
-                <v:rect id="Rectangle 28" o:spid="_x0000_s1054" style="position:absolute;width:16160;height:6908;visibility:visible;mso-wrap-style:square;v-text-anchor:middle" o:gfxdata="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" fillcolor="#f79646 [3209]" strokecolor="white [3201]" strokeweight="3pt">
+              <v:group id="Group 295" o:spid="_x0000_s1055" style="position:absolute;margin-left:320.6pt;margin-top:339.85pt;width:259.7pt;height:108pt;z-index:251702272" coordsize="32982,13716" o:gfxdata="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">
+                <v:rect id="Rectangle 28" o:spid="_x0000_s1056" style="position:absolute;width:16160;height:6908;visibility:visible;mso-wrap-style:square;v-text-anchor:middle" o:gfxdata="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" fillcolor="#f79646 [3209]" strokecolor="white [3201]" strokeweight="3pt">
                   <v:shadow on="t" color="black" opacity="24903f" origin=",.5" offset="0,.55556mm"/>
                   <v:textbox>
                     <w:txbxContent>
@@ -3502,24 +3603,14 @@
                         <w:r>
                           <w:t xml:space="preserve"> 1: </w:t>
                         </w:r>
-                        <w:proofErr w:type="spellStart"/>
-                        <w:r>
-                          <w:t>Hàng</w:t>
-                        </w:r>
-                        <w:proofErr w:type="spellEnd"/>
-                        <w:r>
-                          <w:t xml:space="preserve"> hóa </w:t>
-                        </w:r>
-                        <w:proofErr w:type="spellStart"/>
-                        <w:r>
-                          <w:t>khác</w:t>
-                        </w:r>
-                        <w:proofErr w:type="spellEnd"/>
+                        <w:r>
+                          <w:t>GVS</w:t>
+                        </w:r>
                       </w:p>
                     </w:txbxContent>
                   </v:textbox>
                 </v:rect>
-                <v:rect id="Rectangle 29" o:spid="_x0000_s1055" style="position:absolute;left:16693;width:16160;height:6908;visibility:visible;mso-wrap-style:square;v-text-anchor:middle" o:gfxdata="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" fillcolor="#f79646 [3209]" strokecolor="white [3201]" strokeweight="3pt">
+                <v:rect id="Rectangle 29" o:spid="_x0000_s1057" style="position:absolute;left:16693;width:16160;height:6908;visibility:visible;mso-wrap-style:square;v-text-anchor:middle" o:gfxdata="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" fillcolor="#f79646 [3209]" strokecolor="white [3201]" strokeweight="3pt">
                   <v:shadow on="t" color="black" opacity="24903f" origin=",.5" offset="0,.55556mm"/>
                   <v:textbox>
                     <w:txbxContent>
@@ -3563,58 +3654,27 @@
                         <w:pPr>
                           <w:spacing w:after="0" w:line="240" w:lineRule="auto"/>
                           <w:jc w:val="center"/>
+                        </w:pPr>
+                        <w:proofErr w:type="spellStart"/>
+                        <w:r>
+                          <w:t>Tầng</w:t>
+                        </w:r>
+                        <w:proofErr w:type="spellEnd"/>
+                        <w:r>
+                          <w:t xml:space="preserve"> 1: </w:t>
+                        </w:r>
+                        <w:r>
                           <w:rPr>
                             <w:color w:val="FFFFFF" w:themeColor="background1"/>
                           </w:rPr>
-                        </w:pPr>
-                        <w:proofErr w:type="spellStart"/>
-                        <w:r>
-                          <w:t>Tầng</w:t>
-                        </w:r>
-                        <w:proofErr w:type="spellEnd"/>
-                        <w:r>
-                          <w:t xml:space="preserve"> 1: </w:t>
-                        </w:r>
-                        <w:proofErr w:type="spellStart"/>
-                        <w:r>
-                          <w:rPr>
-                            <w:color w:val="FFFFFF" w:themeColor="background1"/>
-                          </w:rPr>
-                          <w:t>Hàng</w:t>
-                        </w:r>
-                        <w:proofErr w:type="spellEnd"/>
-                        <w:r>
-                          <w:rPr>
-                            <w:color w:val="FFFFFF" w:themeColor="background1"/>
-                          </w:rPr>
-                          <w:t xml:space="preserve"> hóa </w:t>
-                        </w:r>
-                        <w:proofErr w:type="spellStart"/>
-                        <w:r>
-                          <w:rPr>
-                            <w:color w:val="FFFFFF" w:themeColor="background1"/>
-                          </w:rPr>
-                          <w:t>khác</w:t>
-                        </w:r>
-                        <w:proofErr w:type="spellEnd"/>
-                        <w:r>
-                          <w:rPr>
-                            <w:color w:val="FFFFFF" w:themeColor="background1"/>
-                          </w:rPr>
-                          <w:t xml:space="preserve"> </w:t>
-                        </w:r>
-                      </w:p>
-                      <w:p>
-                        <w:pPr>
-                          <w:spacing w:after="0" w:line="240" w:lineRule="auto"/>
-                          <w:jc w:val="center"/>
-                        </w:pPr>
+                          <w:t>GVS</w:t>
+                        </w:r>
                       </w:p>
                     </w:txbxContent>
                   </v:textbox>
                 </v:rect>
-                <v:shape id="Right Brace 30" o:spid="_x0000_s1056" type="#_x0000_t88" style="position:absolute;left:15364;top:-8134;width:2305;height:32931;rotation:90;flip:x;visibility:visible;mso-wrap-style:square;v-text-anchor:middle" o:gfxdata="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" adj="126,10749" strokecolor="black [3040]"/>
-                <v:shape id="Text Box 2" o:spid="_x0000_s1057" type="#_x0000_t202" style="position:absolute;left:12971;top:9462;width:9676;height:4254;visibility:visible;mso-wrap-style:square;v-text-anchor:top" o:gfxdata="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" filled="f" stroked="f">
+                <v:shape id="Right Brace 30" o:spid="_x0000_s1058" type="#_x0000_t88" style="position:absolute;left:15364;top:-8134;width:2305;height:32931;rotation:90;flip:x;visibility:visible;mso-wrap-style:square;v-text-anchor:middle" o:gfxdata="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" adj="126,10749" strokecolor="black [3040]"/>
+                <v:shape id="_x0000_s1059" type="#_x0000_t202" style="position:absolute;left:12971;top:9462;width:9676;height:4254;visibility:visible;mso-wrap-style:square;v-text-anchor:top" o:gfxdata="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" filled="f" stroked="f">
                   <v:textbox style="mso-fit-shape-to-text:t">
                     <w:txbxContent>
                       <w:p>
@@ -3646,7 +3706,7 @@
         <mc:AlternateContent>
           <mc:Choice Requires="wpg">
             <w:drawing>
-              <wp:anchor distT="0" distB="0" distL="114300" distR="114300" simplePos="0" relativeHeight="251697152" behindDoc="0" locked="0" layoutInCell="1" allowOverlap="1" wp14:anchorId="07C8BAF1" wp14:editId="3AB865E9">
+              <wp:anchor distT="0" distB="0" distL="114300" distR="114300" simplePos="0" relativeHeight="251697152" behindDoc="0" locked="0" layoutInCell="1" allowOverlap="1" wp14:anchorId="7F192468" wp14:editId="0296A2CB">
                 <wp:simplePos x="0" y="0"/>
                 <wp:positionH relativeFrom="column">
                   <wp:posOffset>722630</wp:posOffset>
@@ -3765,8 +3825,13 @@
                               <w:r>
                                 <w:t xml:space="preserve"> 1: </w:t>
                               </w:r>
-                              <w:r>
-                                <w:t xml:space="preserve">Hóa </w:t>
+                              <w:proofErr w:type="spellStart"/>
+                              <w:r>
+                                <w:t>Hóa</w:t>
+                              </w:r>
+                              <w:proofErr w:type="spellEnd"/>
+                              <w:r>
+                                <w:t xml:space="preserve"> </w:t>
                               </w:r>
                               <w:proofErr w:type="spellStart"/>
                               <w:r>
@@ -3831,6 +3896,9 @@
                               <w:pPr>
                                 <w:spacing w:after="0" w:line="240" w:lineRule="auto"/>
                                 <w:jc w:val="center"/>
+                                <w:rPr>
+                                  <w:color w:val="FF0000"/>
+                                </w:rPr>
                               </w:pPr>
                               <w:proofErr w:type="spellStart"/>
                               <w:r>
@@ -3840,28 +3908,56 @@
                               <w:r>
                                 <w:t xml:space="preserve"> 2: </w:t>
                               </w:r>
-                              <w:r>
-                                <w:t xml:space="preserve">Hóa </w:t>
-                              </w:r>
-                              <w:proofErr w:type="spellStart"/>
-                              <w:r>
-                                <w:t>mỹ</w:t>
-                              </w:r>
-                              <w:proofErr w:type="spellEnd"/>
-                              <w:r>
+                              <w:proofErr w:type="spellStart"/>
+                              <w:r>
+                                <w:rPr>
+                                  <w:color w:val="FF0000"/>
+                                </w:rPr>
+                                <w:t>Nước</w:t>
+                              </w:r>
+                              <w:proofErr w:type="spellEnd"/>
+                              <w:r>
+                                <w:rPr>
+                                  <w:color w:val="FF0000"/>
+                                </w:rPr>
                                 <w:t xml:space="preserve"> </w:t>
                               </w:r>
                               <w:proofErr w:type="spellStart"/>
                               <w:r>
-                                <w:t>phẩm</w:t>
-                              </w:r>
-                              <w:proofErr w:type="spellEnd"/>
-                              <w:r>
+                                <w:rPr>
+                                  <w:color w:val="FF0000"/>
+                                </w:rPr>
+                                <w:t>rửa</w:t>
+                              </w:r>
+                              <w:proofErr w:type="spellEnd"/>
+                              <w:r>
+                                <w:rPr>
+                                  <w:color w:val="FF0000"/>
+                                </w:rPr>
                                 <w:t xml:space="preserve"> </w:t>
                               </w:r>
                               <w:proofErr w:type="spellStart"/>
-                              <w:r>
-                                <w:t>khác</w:t>
+                              <w:proofErr w:type="gramStart"/>
+                              <w:r>
+                                <w:rPr>
+                                  <w:color w:val="FF0000"/>
+                                </w:rPr>
+                                <w:t>tay</w:t>
+                              </w:r>
+                              <w:proofErr w:type="spellEnd"/>
+                              <w:proofErr w:type="gramEnd"/>
+                              <w:r>
+                                <w:rPr>
+                                  <w:color w:val="FF0000"/>
+                                </w:rPr>
+                                <w:t xml:space="preserve"> </w:t>
+                              </w:r>
+                              <w:proofErr w:type="spellStart"/>
+                              <w:r>
+                                <w:rPr>
+                                  <w:color w:val="FF0000"/>
+                                </w:rPr>
+                                <w:t>khô</w:t>
                               </w:r>
                               <w:proofErr w:type="spellEnd"/>
                             </w:p>
@@ -3883,7 +3979,7 @@
                                 <w:rPr>
                                   <w:color w:val="FF0000"/>
                                 </w:rPr>
-                                <w:t>Nước</w:t>
+                                <w:t>Sữa</w:t>
                               </w:r>
                               <w:proofErr w:type="spellEnd"/>
                               <w:r>
@@ -3897,37 +3993,7 @@
                                 <w:rPr>
                                   <w:color w:val="FF0000"/>
                                 </w:rPr>
-                                <w:t>rửa</w:t>
-                              </w:r>
-                              <w:proofErr w:type="spellEnd"/>
-                              <w:r>
-                                <w:rPr>
-                                  <w:color w:val="FF0000"/>
-                                </w:rPr>
-                                <w:t xml:space="preserve"> </w:t>
-                              </w:r>
-                              <w:proofErr w:type="spellStart"/>
-                              <w:proofErr w:type="gramStart"/>
-                              <w:r>
-                                <w:rPr>
-                                  <w:color w:val="FF0000"/>
-                                </w:rPr>
-                                <w:t>tay</w:t>
-                              </w:r>
-                              <w:proofErr w:type="spellEnd"/>
-                              <w:proofErr w:type="gramEnd"/>
-                              <w:r>
-                                <w:rPr>
-                                  <w:color w:val="FF0000"/>
-                                </w:rPr>
-                                <w:t xml:space="preserve"> </w:t>
-                              </w:r>
-                              <w:proofErr w:type="spellStart"/>
-                              <w:r>
-                                <w:rPr>
-                                  <w:color w:val="FF0000"/>
-                                </w:rPr>
-                                <w:t>khô</w:t>
+                                <w:t>tắm</w:t>
                               </w:r>
                               <w:proofErr w:type="spellEnd"/>
                             </w:p>
@@ -4026,8 +4092,8 @@
           </mc:Choice>
           <mc:Fallback>
             <w:pict>
-              <v:group id="Group 294" o:spid="_x0000_s1058" style="position:absolute;margin-left:56.9pt;margin-top:339.85pt;width:260.5pt;height:110.5pt;z-index:251697152" coordsize="33088,14034" o:gfxdata="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">
-                <v:rect id="Rectangle 24" o:spid="_x0000_s1059" style="position:absolute;width:16161;height:6911;visibility:visible;mso-wrap-style:square;v-text-anchor:middle" o:gfxdata="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" fillcolor="#f79646 [3209]" strokecolor="white [3201]" strokeweight="3pt">
+              <v:group id="Group 294" o:spid="_x0000_s1060" style="position:absolute;margin-left:56.9pt;margin-top:339.85pt;width:260.5pt;height:110.5pt;z-index:251697152" coordsize="33088,14034" o:gfxdata="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">
+                <v:rect id="Rectangle 24" o:spid="_x0000_s1061" style="position:absolute;width:16161;height:6911;visibility:visible;mso-wrap-style:square;v-text-anchor:middle" o:gfxdata="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" fillcolor="#f79646 [3209]" strokecolor="white [3201]" strokeweight="3pt">
                   <v:shadow on="t" color="black" opacity="24903f" origin=",.5" offset="0,.55556mm"/>
                   <v:textbox>
                     <w:txbxContent>
@@ -4097,8 +4163,13 @@
                         <w:r>
                           <w:t xml:space="preserve"> 1: </w:t>
                         </w:r>
-                        <w:r>
-                          <w:t xml:space="preserve">Hóa </w:t>
+                        <w:proofErr w:type="spellStart"/>
+                        <w:r>
+                          <w:t>Hóa</w:t>
+                        </w:r>
+                        <w:proofErr w:type="spellEnd"/>
+                        <w:r>
+                          <w:t xml:space="preserve"> </w:t>
                         </w:r>
                         <w:proofErr w:type="spellStart"/>
                         <w:r>
@@ -4125,7 +4196,7 @@
                     </w:txbxContent>
                   </v:textbox>
                 </v:rect>
-                <v:rect id="Rectangle 25" o:spid="_x0000_s1060" style="position:absolute;left:16799;width:16161;height:6908;visibility:visible;mso-wrap-style:square;v-text-anchor:middle" o:gfxdata="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" fillcolor="#f79646 [3209]" strokecolor="white [3201]" strokeweight="3pt">
+                <v:rect id="Rectangle 25" o:spid="_x0000_s1062" style="position:absolute;left:16799;width:16161;height:6908;visibility:visible;mso-wrap-style:square;v-text-anchor:middle" o:gfxdata="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" fillcolor="#f79646 [3209]" strokecolor="white [3201]" strokeweight="3pt">
                   <v:shadow on="t" color="black" opacity="24903f" origin=",.5" offset="0,.55556mm"/>
                   <v:textbox inset="0,0,0,0">
                     <w:txbxContent>
@@ -4133,6 +4204,9 @@
                         <w:pPr>
                           <w:spacing w:after="0" w:line="240" w:lineRule="auto"/>
                           <w:jc w:val="center"/>
+                          <w:rPr>
+                            <w:color w:val="FF0000"/>
+                          </w:rPr>
                         </w:pPr>
                         <w:proofErr w:type="spellStart"/>
                         <w:r>
@@ -4142,28 +4216,56 @@
                         <w:r>
                           <w:t xml:space="preserve"> 2: </w:t>
                         </w:r>
-                        <w:r>
-                          <w:t xml:space="preserve">Hóa </w:t>
-                        </w:r>
-                        <w:proofErr w:type="spellStart"/>
-                        <w:r>
-                          <w:t>mỹ</w:t>
-                        </w:r>
-                        <w:proofErr w:type="spellEnd"/>
-                        <w:r>
+                        <w:proofErr w:type="spellStart"/>
+                        <w:r>
+                          <w:rPr>
+                            <w:color w:val="FF0000"/>
+                          </w:rPr>
+                          <w:t>Nước</w:t>
+                        </w:r>
+                        <w:proofErr w:type="spellEnd"/>
+                        <w:r>
+                          <w:rPr>
+                            <w:color w:val="FF0000"/>
+                          </w:rPr>
                           <w:t xml:space="preserve"> </w:t>
                         </w:r>
                         <w:proofErr w:type="spellStart"/>
                         <w:r>
-                          <w:t>phẩm</w:t>
-                        </w:r>
-                        <w:proofErr w:type="spellEnd"/>
-                        <w:r>
+                          <w:rPr>
+                            <w:color w:val="FF0000"/>
+                          </w:rPr>
+                          <w:t>rửa</w:t>
+                        </w:r>
+                        <w:proofErr w:type="spellEnd"/>
+                        <w:r>
+                          <w:rPr>
+                            <w:color w:val="FF0000"/>
+                          </w:rPr>
                           <w:t xml:space="preserve"> </w:t>
                         </w:r>
                         <w:proofErr w:type="spellStart"/>
-                        <w:r>
-                          <w:t>khác</w:t>
+                        <w:proofErr w:type="gramStart"/>
+                        <w:r>
+                          <w:rPr>
+                            <w:color w:val="FF0000"/>
+                          </w:rPr>
+                          <w:t>tay</w:t>
+                        </w:r>
+                        <w:proofErr w:type="spellEnd"/>
+                        <w:proofErr w:type="gramEnd"/>
+                        <w:r>
+                          <w:rPr>
+                            <w:color w:val="FF0000"/>
+                          </w:rPr>
+                          <w:t xml:space="preserve"> </w:t>
+                        </w:r>
+                        <w:proofErr w:type="spellStart"/>
+                        <w:r>
+                          <w:rPr>
+                            <w:color w:val="FF0000"/>
+                          </w:rPr>
+                          <w:t>khô</w:t>
                         </w:r>
                         <w:proofErr w:type="spellEnd"/>
                       </w:p>
@@ -4185,7 +4287,7 @@
                           <w:rPr>
                             <w:color w:val="FF0000"/>
                           </w:rPr>
-                          <w:t>Nước</w:t>
+                          <w:t>Sữa</w:t>
                         </w:r>
                         <w:proofErr w:type="spellEnd"/>
                         <w:r>
@@ -4199,45 +4301,15 @@
                           <w:rPr>
                             <w:color w:val="FF0000"/>
                           </w:rPr>
-                          <w:t>rửa</w:t>
-                        </w:r>
-                        <w:proofErr w:type="spellEnd"/>
-                        <w:r>
-                          <w:rPr>
-                            <w:color w:val="FF0000"/>
-                          </w:rPr>
-                          <w:t xml:space="preserve"> </w:t>
-                        </w:r>
-                        <w:proofErr w:type="spellStart"/>
-                        <w:proofErr w:type="gramStart"/>
-                        <w:r>
-                          <w:rPr>
-                            <w:color w:val="FF0000"/>
-                          </w:rPr>
-                          <w:t>tay</w:t>
-                        </w:r>
-                        <w:proofErr w:type="spellEnd"/>
-                        <w:proofErr w:type="gramEnd"/>
-                        <w:r>
-                          <w:rPr>
-                            <w:color w:val="FF0000"/>
-                          </w:rPr>
-                          <w:t xml:space="preserve"> </w:t>
-                        </w:r>
-                        <w:proofErr w:type="spellStart"/>
-                        <w:r>
-                          <w:rPr>
-                            <w:color w:val="FF0000"/>
-                          </w:rPr>
-                          <w:t>khô</w:t>
+                          <w:t>tắm</w:t>
                         </w:r>
                         <w:proofErr w:type="spellEnd"/>
                       </w:p>
                     </w:txbxContent>
                   </v:textbox>
                 </v:rect>
-                <v:shape id="Right Brace 26" o:spid="_x0000_s1061" type="#_x0000_t88" style="position:absolute;left:15470;top:-8134;width:2305;height:32931;rotation:90;flip:x;visibility:visible;mso-wrap-style:square;v-text-anchor:middle" o:gfxdata="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" adj="126,10749" strokecolor="black [3040]"/>
-                <v:shape id="Text Box 2" o:spid="_x0000_s1062" type="#_x0000_t202" style="position:absolute;left:10951;top:9781;width:11590;height:4253;visibility:visible;mso-wrap-style:square;v-text-anchor:top" o:gfxdata="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" filled="f" stroked="f">
+                <v:shape id="Right Brace 26" o:spid="_x0000_s1063" type="#_x0000_t88" style="position:absolute;left:15470;top:-8134;width:2305;height:32931;rotation:90;flip:x;visibility:visible;mso-wrap-style:square;v-text-anchor:middle" o:gfxdata="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" adj="126,10749" strokecolor="black [3040]"/>
+                <v:shape id="_x0000_s1064" type="#_x0000_t202" style="position:absolute;left:10951;top:9781;width:11590;height:4253;visibility:visible;mso-wrap-style:square;v-text-anchor:top" o:gfxdata="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" filled="f" stroked="f">
                   <v:textbox style="mso-fit-shape-to-text:t">
                     <w:txbxContent>
                       <w:p>
@@ -4269,7 +4341,7 @@
         <mc:AlternateContent>
           <mc:Choice Requires="wpg">
             <w:drawing>
-              <wp:anchor distT="0" distB="0" distL="114300" distR="114300" simplePos="0" relativeHeight="251671552" behindDoc="0" locked="0" layoutInCell="1" allowOverlap="1" wp14:anchorId="570ACAB5" wp14:editId="540F7119">
+              <wp:anchor distT="0" distB="0" distL="114300" distR="114300" simplePos="0" relativeHeight="251671552" behindDoc="0" locked="0" layoutInCell="1" allowOverlap="1" wp14:anchorId="67F006B5" wp14:editId="7E3E3A19">
                 <wp:simplePos x="0" y="0"/>
                 <wp:positionH relativeFrom="column">
                   <wp:posOffset>4069715</wp:posOffset>
@@ -4344,8 +4416,32 @@
                               </w:r>
                               <w:proofErr w:type="spellEnd"/>
                               <w:r>
-                                <w:t>, cam…</w:t>
-                              </w:r>
+                                <w:t>,</w:t>
+                              </w:r>
+                              <w:r>
+                                <w:t xml:space="preserve"> </w:t>
+                              </w:r>
+                              <w:proofErr w:type="spellStart"/>
+                              <w:r>
+                                <w:t>hoa</w:t>
+                              </w:r>
+                              <w:proofErr w:type="spellEnd"/>
+                              <w:r>
+                                <w:t xml:space="preserve"> </w:t>
+                              </w:r>
+                              <w:proofErr w:type="spellStart"/>
+                              <w:r>
+                                <w:t>quả</w:t>
+                              </w:r>
+                              <w:proofErr w:type="spellEnd"/>
+                              <w:r>
+                                <w:t xml:space="preserve"> </w:t>
+                              </w:r>
+                              <w:proofErr w:type="spellStart"/>
+                              <w:r>
+                                <w:t>khác</w:t>
+                              </w:r>
+                              <w:proofErr w:type="spellEnd"/>
                             </w:p>
                             <w:p>
                               <w:pPr>
@@ -4393,7 +4489,7 @@
                               </w:r>
                               <w:proofErr w:type="spellStart"/>
                               <w:r>
-                                <w:t>khoai</w:t>
+                                <w:t>rau</w:t>
                               </w:r>
                               <w:proofErr w:type="spellEnd"/>
                               <w:r>
@@ -4401,15 +4497,7 @@
                               </w:r>
                               <w:proofErr w:type="spellStart"/>
                               <w:r>
-                                <w:t>tây</w:t>
-                              </w:r>
-                              <w:proofErr w:type="spellEnd"/>
-                              <w:r>
-                                <w:t xml:space="preserve">, </w:t>
-                              </w:r>
-                              <w:proofErr w:type="spellStart"/>
-                              <w:r>
-                                <w:t>cà</w:t>
+                                <w:t>củ</w:t>
                               </w:r>
                               <w:proofErr w:type="spellEnd"/>
                               <w:r>
@@ -4417,16 +4505,13 @@
                               </w:r>
                               <w:proofErr w:type="spellStart"/>
                               <w:r>
-                                <w:t>chua</w:t>
-                              </w:r>
-                              <w:proofErr w:type="spellEnd"/>
-                              <w:r>
-                                <w:t>…</w:t>
-                              </w:r>
+                                <w:t>khác</w:t>
+                              </w:r>
+                              <w:proofErr w:type="spellEnd"/>
                             </w:p>
                           </w:txbxContent>
                         </wps:txbx>
-                        <wps:bodyPr rot="0" spcFirstLastPara="0" vertOverflow="overflow" horzOverflow="overflow" vert="horz" wrap="square" lIns="91440" tIns="45720" rIns="91440" bIns="45720" numCol="1" spcCol="0" rtlCol="0" fromWordArt="0" anchor="ctr" anchorCtr="0" forceAA="0" compatLnSpc="1">
+                        <wps:bodyPr rot="0" spcFirstLastPara="0" vertOverflow="overflow" horzOverflow="overflow" vert="horz" wrap="square" lIns="0" tIns="0" rIns="0" bIns="0" numCol="1" spcCol="0" rtlCol="0" fromWordArt="0" anchor="ctr" anchorCtr="0" forceAA="0" compatLnSpc="1">
                           <a:prstTxWarp prst="textNoShape">
                             <a:avLst/>
                           </a:prstTxWarp>
@@ -4493,12 +4578,25 @@
                               </w:r>
                               <w:proofErr w:type="spellStart"/>
                               <w:r>
-                                <w:t>chuối</w:t>
-                              </w:r>
-                              <w:proofErr w:type="spellEnd"/>
-                              <w:r>
-                                <w:t>…</w:t>
-                              </w:r>
+                                <w:t>hoa</w:t>
+                              </w:r>
+                              <w:proofErr w:type="spellEnd"/>
+                              <w:r>
+                                <w:t xml:space="preserve"> </w:t>
+                              </w:r>
+                              <w:proofErr w:type="spellStart"/>
+                              <w:r>
+                                <w:t>quả</w:t>
+                              </w:r>
+                              <w:proofErr w:type="spellEnd"/>
+                              <w:r>
+                                <w:t xml:space="preserve"> </w:t>
+                              </w:r>
+                              <w:proofErr w:type="spellStart"/>
+                              <w:r>
+                                <w:t>khác</w:t>
+                              </w:r>
+                              <w:proofErr w:type="spellEnd"/>
                             </w:p>
                             <w:p>
                               <w:pPr>
@@ -4538,14 +4636,6 @@
                               <w:proofErr w:type="spellStart"/>
                               <w:r>
                                 <w:t>rau</w:t>
-                              </w:r>
-                              <w:proofErr w:type="spellEnd"/>
-                              <w:r>
-                                <w:t xml:space="preserve"> </w:t>
-                              </w:r>
-                              <w:proofErr w:type="spellStart"/>
-                              <w:r>
-                                <w:t>xanh</w:t>
                               </w:r>
                               <w:proofErr w:type="spellEnd"/>
                             </w:p>
@@ -4644,8 +4734,130 @@
           </mc:Choice>
           <mc:Fallback>
             <w:pict>
-              <v:group id="Group 289" o:spid="_x0000_s1063" style="position:absolute;margin-left:320.45pt;margin-top:-31.8pt;width:349.2pt;height:87.9pt;z-index:251671552" coordsize="44352,11164" o:gfxdata="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">
-                <v:rect id="Rectangle 3" o:spid="_x0000_s1064" style="position:absolute;left:15;top:4253;width:16161;height:6911;visibility:visible;mso-wrap-style:square;v-text-anchor:middle" o:gfxdata="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" fillcolor="#f79646 [3209]" strokecolor="white [3201]" strokeweight="3pt">
+              <v:group id="Group 289" o:spid="_x0000_s1065" style="position:absolute;margin-left:320.45pt;margin-top:-31.8pt;width:349.2pt;height:87.9pt;z-index:251671552" coordsize="44352,11164" o:gfxdata="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">
+                <v:rect id="Rectangle 3" o:spid="_x0000_s1066" style="position:absolute;left:15;top:4253;width:16161;height:6911;visibility:visible;mso-wrap-style:square;v-text-anchor:middle" o:gfxdata="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" fillcolor="#f79646 [3209]" strokecolor="white [3201]" strokeweight="3pt">
+                  <v:shadow on="t" color="black" opacity="24903f" origin=",.5" offset="0,.55556mm"/>
+                  <v:textbox inset="0,0,0,0">
+                    <w:txbxContent>
+                      <w:p>
+                        <w:pPr>
+                          <w:spacing w:after="0" w:line="240" w:lineRule="auto"/>
+                          <w:jc w:val="center"/>
+                        </w:pPr>
+                        <w:proofErr w:type="spellStart"/>
+                        <w:r>
+                          <w:t>Tầng</w:t>
+                        </w:r>
+                        <w:proofErr w:type="spellEnd"/>
+                        <w:r>
+                          <w:t xml:space="preserve"> 2: </w:t>
+                        </w:r>
+                        <w:proofErr w:type="spellStart"/>
+                        <w:r>
+                          <w:rPr>
+                            <w:color w:val="FF0000"/>
+                          </w:rPr>
+                          <w:t>Táo</w:t>
+                        </w:r>
+                        <w:proofErr w:type="spellEnd"/>
+                        <w:r>
+                          <w:t>,</w:t>
+                        </w:r>
+                        <w:r>
+                          <w:t xml:space="preserve"> </w:t>
+                        </w:r>
+                        <w:proofErr w:type="spellStart"/>
+                        <w:r>
+                          <w:t>hoa</w:t>
+                        </w:r>
+                        <w:proofErr w:type="spellEnd"/>
+                        <w:r>
+                          <w:t xml:space="preserve"> </w:t>
+                        </w:r>
+                        <w:proofErr w:type="spellStart"/>
+                        <w:r>
+                          <w:t>quả</w:t>
+                        </w:r>
+                        <w:proofErr w:type="spellEnd"/>
+                        <w:r>
+                          <w:t xml:space="preserve"> </w:t>
+                        </w:r>
+                        <w:proofErr w:type="spellStart"/>
+                        <w:r>
+                          <w:t>khác</w:t>
+                        </w:r>
+                        <w:proofErr w:type="spellEnd"/>
+                      </w:p>
+                      <w:p>
+                        <w:pPr>
+                          <w:spacing w:after="0" w:line="240" w:lineRule="auto"/>
+                          <w:jc w:val="center"/>
+                        </w:pPr>
+                        <w:proofErr w:type="spellStart"/>
+                        <w:r>
+                          <w:t>Tầ</w:t>
+                        </w:r>
+                        <w:r>
+                          <w:t>ng</w:t>
+                        </w:r>
+                        <w:proofErr w:type="spellEnd"/>
+                        <w:r>
+                          <w:t xml:space="preserve"> 1</w:t>
+                        </w:r>
+                        <w:r>
+                          <w:t xml:space="preserve">: </w:t>
+                        </w:r>
+                        <w:proofErr w:type="spellStart"/>
+                        <w:r>
+                          <w:rPr>
+                            <w:color w:val="FF0000"/>
+                          </w:rPr>
+                          <w:t>Cà</w:t>
+                        </w:r>
+                        <w:proofErr w:type="spellEnd"/>
+                        <w:r>
+                          <w:rPr>
+                            <w:color w:val="FF0000"/>
+                          </w:rPr>
+                          <w:t xml:space="preserve"> </w:t>
+                        </w:r>
+                        <w:proofErr w:type="spellStart"/>
+                        <w:r>
+                          <w:rPr>
+                            <w:color w:val="FF0000"/>
+                          </w:rPr>
+                          <w:t>rốt</w:t>
+                        </w:r>
+                        <w:proofErr w:type="spellEnd"/>
+                        <w:r>
+                          <w:t xml:space="preserve">, </w:t>
+                        </w:r>
+                        <w:proofErr w:type="spellStart"/>
+                        <w:r>
+                          <w:t>rau</w:t>
+                        </w:r>
+                        <w:proofErr w:type="spellEnd"/>
+                        <w:r>
+                          <w:t xml:space="preserve"> </w:t>
+                        </w:r>
+                        <w:proofErr w:type="spellStart"/>
+                        <w:r>
+                          <w:t>củ</w:t>
+                        </w:r>
+                        <w:proofErr w:type="spellEnd"/>
+                        <w:r>
+                          <w:t xml:space="preserve"> </w:t>
+                        </w:r>
+                        <w:proofErr w:type="spellStart"/>
+                        <w:r>
+                          <w:t>khác</w:t>
+                        </w:r>
+                        <w:proofErr w:type="spellEnd"/>
+                      </w:p>
+                    </w:txbxContent>
+                  </v:textbox>
+                </v:rect>
+                <v:rect id="Rectangle 4" o:spid="_x0000_s1067" style="position:absolute;left:16708;top:4253;width:16161;height:6911;visibility:visible;mso-wrap-style:square;v-text-anchor:middle" o:gfxdata="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" fillcolor="#f79646 [3209]" strokecolor="white [3201]" strokeweight="3pt">
                   <v:shadow on="t" color="black" opacity="24903f" origin=",.5" offset="0,.55556mm"/>
                   <v:textbox>
                     <w:txbxContent>
@@ -4656,23 +4868,50 @@
                         </w:pPr>
                         <w:proofErr w:type="spellStart"/>
                         <w:r>
-                          <w:t>Tầng</w:t>
-                        </w:r>
-                        <w:proofErr w:type="spellEnd"/>
-                        <w:r>
-                          <w:t xml:space="preserve"> 2: </w:t>
-                        </w:r>
-                        <w:proofErr w:type="spellStart"/>
-                        <w:r>
-                          <w:rPr>
-                            <w:color w:val="FF0000"/>
-                          </w:rPr>
-                          <w:t>Táo</w:t>
-                        </w:r>
-                        <w:proofErr w:type="spellEnd"/>
-                        <w:r>
-                          <w:t>, cam…</w:t>
-                        </w:r>
+                          <w:t>Tầ</w:t>
+                        </w:r>
+                        <w:r>
+                          <w:t>ng</w:t>
+                        </w:r>
+                        <w:proofErr w:type="spellEnd"/>
+                        <w:r>
+                          <w:t xml:space="preserve"> 2</w:t>
+                        </w:r>
+                        <w:r>
+                          <w:t xml:space="preserve">: </w:t>
+                        </w:r>
+                        <w:proofErr w:type="spellStart"/>
+                        <w:r>
+                          <w:rPr>
+                            <w:color w:val="FF0000"/>
+                          </w:rPr>
+                          <w:t>Nho</w:t>
+                        </w:r>
+                        <w:proofErr w:type="spellEnd"/>
+                        <w:r>
+                          <w:t xml:space="preserve">, </w:t>
+                        </w:r>
+                        <w:proofErr w:type="spellStart"/>
+                        <w:r>
+                          <w:t>hoa</w:t>
+                        </w:r>
+                        <w:proofErr w:type="spellEnd"/>
+                        <w:r>
+                          <w:t xml:space="preserve"> </w:t>
+                        </w:r>
+                        <w:proofErr w:type="spellStart"/>
+                        <w:r>
+                          <w:t>quả</w:t>
+                        </w:r>
+                        <w:proofErr w:type="spellEnd"/>
+                        <w:r>
+                          <w:t xml:space="preserve"> </w:t>
+                        </w:r>
+                        <w:proofErr w:type="spellStart"/>
+                        <w:r>
+                          <w:t>khác</w:t>
+                        </w:r>
+                        <w:proofErr w:type="spellEnd"/>
                       </w:p>
                       <w:p>
                         <w:pPr>
@@ -4681,46 +4920,29 @@
                         </w:pPr>
                         <w:proofErr w:type="spellStart"/>
                         <w:r>
-                          <w:t>Tầ</w:t>
-                        </w:r>
-                        <w:r>
-                          <w:t>ng</w:t>
-                        </w:r>
-                        <w:proofErr w:type="spellEnd"/>
-                        <w:r>
-                          <w:t xml:space="preserve"> 1</w:t>
+                          <w:t>Tầng</w:t>
+                        </w:r>
+                        <w:proofErr w:type="spellEnd"/>
+                        <w:r>
+                          <w:t xml:space="preserve"> </w:t>
+                        </w:r>
+                        <w:r>
+                          <w:t>1</w:t>
                         </w:r>
                         <w:r>
                           <w:t xml:space="preserve">: </w:t>
                         </w:r>
                         <w:proofErr w:type="spellStart"/>
                         <w:r>
-                          <w:rPr>
-                            <w:color w:val="FF0000"/>
-                          </w:rPr>
-                          <w:t>Cà</w:t>
-                        </w:r>
-                        <w:proofErr w:type="spellEnd"/>
-                        <w:r>
-                          <w:rPr>
-                            <w:color w:val="FF0000"/>
-                          </w:rPr>
+                          <w:t>Các</w:t>
+                        </w:r>
+                        <w:proofErr w:type="spellEnd"/>
+                        <w:r>
                           <w:t xml:space="preserve"> </w:t>
                         </w:r>
                         <w:proofErr w:type="spellStart"/>
                         <w:r>
-                          <w:rPr>
-                            <w:color w:val="FF0000"/>
-                          </w:rPr>
-                          <w:t>rốt</w:t>
-                        </w:r>
-                        <w:proofErr w:type="spellEnd"/>
-                        <w:r>
-                          <w:t xml:space="preserve">, </w:t>
-                        </w:r>
-                        <w:proofErr w:type="spellStart"/>
-                        <w:r>
-                          <w:t>khoai</w:t>
+                          <w:t>loại</w:t>
                         </w:r>
                         <w:proofErr w:type="spellEnd"/>
                         <w:r>
@@ -4728,129 +4950,15 @@
                         </w:r>
                         <w:proofErr w:type="spellStart"/>
                         <w:r>
-                          <w:t>tây</w:t>
-                        </w:r>
-                        <w:proofErr w:type="spellEnd"/>
-                        <w:r>
-                          <w:t xml:space="preserve">, </w:t>
-                        </w:r>
-                        <w:proofErr w:type="spellStart"/>
-                        <w:r>
-                          <w:t>cà</w:t>
-                        </w:r>
-                        <w:proofErr w:type="spellEnd"/>
-                        <w:r>
-                          <w:t xml:space="preserve"> </w:t>
-                        </w:r>
-                        <w:proofErr w:type="spellStart"/>
-                        <w:r>
-                          <w:t>chua</w:t>
-                        </w:r>
-                        <w:proofErr w:type="spellEnd"/>
-                        <w:r>
-                          <w:t>…</w:t>
-                        </w:r>
+                          <w:t>rau</w:t>
+                        </w:r>
+                        <w:proofErr w:type="spellEnd"/>
                       </w:p>
                     </w:txbxContent>
                   </v:textbox>
                 </v:rect>
-                <v:rect id="Rectangle 4" o:spid="_x0000_s1065" style="position:absolute;left:16708;top:4253;width:16161;height:6911;visibility:visible;mso-wrap-style:square;v-text-anchor:middle" o:gfxdata="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" fillcolor="#f79646 [3209]" strokecolor="white [3201]" strokeweight="3pt">
-                  <v:shadow on="t" color="black" opacity="24903f" origin=",.5" offset="0,.55556mm"/>
-                  <v:textbox>
-                    <w:txbxContent>
-                      <w:p>
-                        <w:pPr>
-                          <w:spacing w:after="0" w:line="240" w:lineRule="auto"/>
-                          <w:jc w:val="center"/>
-                        </w:pPr>
-                        <w:proofErr w:type="spellStart"/>
-                        <w:r>
-                          <w:t>Tầ</w:t>
-                        </w:r>
-                        <w:r>
-                          <w:t>ng</w:t>
-                        </w:r>
-                        <w:proofErr w:type="spellEnd"/>
-                        <w:r>
-                          <w:t xml:space="preserve"> 2</w:t>
-                        </w:r>
-                        <w:r>
-                          <w:t xml:space="preserve">: </w:t>
-                        </w:r>
-                        <w:proofErr w:type="spellStart"/>
-                        <w:r>
-                          <w:rPr>
-                            <w:color w:val="FF0000"/>
-                          </w:rPr>
-                          <w:t>Nho</w:t>
-                        </w:r>
-                        <w:proofErr w:type="spellEnd"/>
-                        <w:r>
-                          <w:t xml:space="preserve">, </w:t>
-                        </w:r>
-                        <w:proofErr w:type="spellStart"/>
-                        <w:r>
-                          <w:t>chuối</w:t>
-                        </w:r>
-                        <w:proofErr w:type="spellEnd"/>
-                        <w:r>
-                          <w:t>…</w:t>
-                        </w:r>
-                      </w:p>
-                      <w:p>
-                        <w:pPr>
-                          <w:spacing w:after="0" w:line="240" w:lineRule="auto"/>
-                          <w:jc w:val="center"/>
-                        </w:pPr>
-                        <w:proofErr w:type="spellStart"/>
-                        <w:r>
-                          <w:t>Tầng</w:t>
-                        </w:r>
-                        <w:proofErr w:type="spellEnd"/>
-                        <w:r>
-                          <w:t xml:space="preserve"> </w:t>
-                        </w:r>
-                        <w:r>
-                          <w:t>1</w:t>
-                        </w:r>
-                        <w:r>
-                          <w:t xml:space="preserve">: </w:t>
-                        </w:r>
-                        <w:proofErr w:type="spellStart"/>
-                        <w:r>
-                          <w:t>Các</w:t>
-                        </w:r>
-                        <w:proofErr w:type="spellEnd"/>
-                        <w:r>
-                          <w:t xml:space="preserve"> </w:t>
-                        </w:r>
-                        <w:proofErr w:type="spellStart"/>
-                        <w:r>
-                          <w:t>loại</w:t>
-                        </w:r>
-                        <w:proofErr w:type="spellEnd"/>
-                        <w:r>
-                          <w:t xml:space="preserve"> </w:t>
-                        </w:r>
-                        <w:proofErr w:type="spellStart"/>
-                        <w:r>
-                          <w:t>rau</w:t>
-                        </w:r>
-                        <w:proofErr w:type="spellEnd"/>
-                        <w:r>
-                          <w:t xml:space="preserve"> </w:t>
-                        </w:r>
-                        <w:proofErr w:type="spellStart"/>
-                        <w:r>
-                          <w:t>xanh</w:t>
-                        </w:r>
-                        <w:proofErr w:type="spellEnd"/>
-                      </w:p>
-                    </w:txbxContent>
-                  </v:textbox>
-                </v:rect>
-                <v:shape id="Right Brace 6" o:spid="_x0000_s1066" type="#_x0000_t88" style="position:absolute;left:15432;top:-13291;width:2070;height:32934;rotation:-90;visibility:visible;mso-wrap-style:square;v-text-anchor:middle" o:gfxdata="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" adj="113,10749" strokecolor="black [3040]"/>
-                <v:shape id="Text Box 2" o:spid="_x0000_s1067" type="#_x0000_t202" style="position:absolute;left:11391;width:32961;height:4253;visibility:visible;mso-wrap-style:square;v-text-anchor:top" o:gfxdata="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" filled="f" stroked="f">
+                <v:shape id="Right Brace 6" o:spid="_x0000_s1068" type="#_x0000_t88" style="position:absolute;left:15432;top:-13291;width:2070;height:32934;rotation:-90;visibility:visible;mso-wrap-style:square;v-text-anchor:middle" o:gfxdata="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" adj="113,10749" strokecolor="black [3040]"/>
+                <v:shape id="_x0000_s1069" type="#_x0000_t202" style="position:absolute;left:11391;width:32961;height:4253;visibility:visible;mso-wrap-style:square;v-text-anchor:top" o:gfxdata="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" filled="f" stroked="f">
                   <v:textbox style="mso-fit-shape-to-text:t">
                     <w:txbxContent>
                       <w:p>
@@ -5052,6 +5160,7 @@
   <w:style w:type="paragraph" w:default="1" w:styleId="Normal">
     <w:name w:val="Normal"/>
     <w:qFormat/>
+    <w:rsid w:val="00875012"/>
   </w:style>
   <w:style w:type="character" w:default="1" w:styleId="DefaultParagraphFont">
     <w:name w:val="Default Paragraph Font"/>
@@ -5272,6 +5381,7 @@
   <w:style w:type="paragraph" w:default="1" w:styleId="Normal">
     <w:name w:val="Normal"/>
     <w:qFormat/>
+    <w:rsid w:val="00875012"/>
   </w:style>
   <w:style w:type="character" w:default="1" w:styleId="DefaultParagraphFont">
     <w:name w:val="Default Paragraph Font"/>

</xml_diff>